<commit_message>
chore: update sample label template with loop
</commit_message>
<xml_diff>
--- a/backend/data/templates/樣品小標籤.docx
+++ b/backend/data/templates/樣品小標籤.docx
@@ -21,8 +21,8 @@
         <w:gridCol w:w="2255"/>
         <w:gridCol w:w="154"/>
         <w:gridCol w:w="2255"/>
-        <w:gridCol w:w="79"/>
-        <w:gridCol w:w="2190"/>
+        <w:gridCol w:w="78"/>
+        <w:gridCol w:w="2191"/>
         <w:gridCol w:w="164"/>
         <w:gridCol w:w="2104"/>
       </w:tblGrid>
@@ -54,7 +54,7 @@
                 <w:sz w:val="14"/>
                 <w:szCs w:val="14"/>
               </w:rPr>
-              <w:t>{{#labels}}</w:t>
+              <w:t>[[#labels]]</w:t>
             </w:r>
           </w:p>
           <w:p>
@@ -228,7 +228,7 @@
                 <w:sz w:val="14"/>
                 <w:szCs w:val="14"/>
               </w:rPr>
-              <w:t>{{#labels}}</w:t>
+              <w:t>[[#labels]]</w:t>
             </w:r>
           </w:p>
         </w:tc>
@@ -338,32 +338,32 @@
         </w:tc>
         <w:tc>
           <w:tcPr>
-            <w:tcW w:w="79" w:type="dxa"/>
-            <w:tcBorders/>
-          </w:tcPr>
-          <w:p>
-            <w:pPr>
-              <w:pStyle w:val="Normal"/>
-              <w:snapToGrid w:val="false"/>
-              <w:ind w:left="142" w:right="142"/>
-              <w:rPr>
-                <w:rFonts w:ascii="標楷體" w:hAnsi="標楷體" w:eastAsia="標楷體" w:cs="標楷體"/>
-                <w:sz w:val="14"/>
-                <w:szCs w:val="14"/>
-              </w:rPr>
-            </w:pPr>
-            <w:r>
-              <w:rPr>
-                <w:rFonts w:eastAsia="標楷體" w:cs="標楷體" w:ascii="標楷體" w:hAnsi="標楷體"/>
-                <w:sz w:val="14"/>
-                <w:szCs w:val="14"/>
-              </w:rPr>
-            </w:r>
-          </w:p>
-        </w:tc>
-        <w:tc>
-          <w:tcPr>
-            <w:tcW w:w="2190" w:type="dxa"/>
+            <w:tcW w:w="78" w:type="dxa"/>
+            <w:tcBorders/>
+          </w:tcPr>
+          <w:p>
+            <w:pPr>
+              <w:pStyle w:val="Normal"/>
+              <w:snapToGrid w:val="false"/>
+              <w:ind w:left="142" w:right="142"/>
+              <w:rPr>
+                <w:rFonts w:ascii="標楷體" w:hAnsi="標楷體" w:eastAsia="標楷體" w:cs="標楷體"/>
+                <w:sz w:val="14"/>
+                <w:szCs w:val="14"/>
+              </w:rPr>
+            </w:pPr>
+            <w:r>
+              <w:rPr>
+                <w:rFonts w:eastAsia="標楷體" w:cs="標楷體" w:ascii="標楷體" w:hAnsi="標楷體"/>
+                <w:sz w:val="14"/>
+                <w:szCs w:val="14"/>
+              </w:rPr>
+            </w:r>
+          </w:p>
+        </w:tc>
+        <w:tc>
+          <w:tcPr>
+            <w:tcW w:w="2191" w:type="dxa"/>
             <w:tcBorders/>
           </w:tcPr>
           <w:p>
@@ -578,32 +578,32 @@
         </w:tc>
         <w:tc>
           <w:tcPr>
-            <w:tcW w:w="79" w:type="dxa"/>
-            <w:tcBorders/>
-          </w:tcPr>
-          <w:p>
-            <w:pPr>
-              <w:pStyle w:val="Normal"/>
-              <w:snapToGrid w:val="false"/>
-              <w:ind w:left="142" w:right="142"/>
-              <w:rPr>
-                <w:rFonts w:ascii="標楷體" w:hAnsi="標楷體" w:eastAsia="標楷體" w:cs="標楷體"/>
-                <w:sz w:val="14"/>
-                <w:szCs w:val="14"/>
-              </w:rPr>
-            </w:pPr>
-            <w:r>
-              <w:rPr>
-                <w:rFonts w:eastAsia="標楷體" w:cs="標楷體" w:ascii="標楷體" w:hAnsi="標楷體"/>
-                <w:sz w:val="14"/>
-                <w:szCs w:val="14"/>
-              </w:rPr>
-            </w:r>
-          </w:p>
-        </w:tc>
-        <w:tc>
-          <w:tcPr>
-            <w:tcW w:w="2190" w:type="dxa"/>
+            <w:tcW w:w="78" w:type="dxa"/>
+            <w:tcBorders/>
+          </w:tcPr>
+          <w:p>
+            <w:pPr>
+              <w:pStyle w:val="Normal"/>
+              <w:snapToGrid w:val="false"/>
+              <w:ind w:left="142" w:right="142"/>
+              <w:rPr>
+                <w:rFonts w:ascii="標楷體" w:hAnsi="標楷體" w:eastAsia="標楷體" w:cs="標楷體"/>
+                <w:sz w:val="14"/>
+                <w:szCs w:val="14"/>
+              </w:rPr>
+            </w:pPr>
+            <w:r>
+              <w:rPr>
+                <w:rFonts w:eastAsia="標楷體" w:cs="標楷體" w:ascii="標楷體" w:hAnsi="標楷體"/>
+                <w:sz w:val="14"/>
+                <w:szCs w:val="14"/>
+              </w:rPr>
+            </w:r>
+          </w:p>
+        </w:tc>
+        <w:tc>
+          <w:tcPr>
+            <w:tcW w:w="2191" w:type="dxa"/>
             <w:tcBorders/>
           </w:tcPr>
           <w:p>
@@ -818,32 +818,32 @@
         </w:tc>
         <w:tc>
           <w:tcPr>
-            <w:tcW w:w="79" w:type="dxa"/>
-            <w:tcBorders/>
-          </w:tcPr>
-          <w:p>
-            <w:pPr>
-              <w:pStyle w:val="Normal"/>
-              <w:snapToGrid w:val="false"/>
-              <w:ind w:left="142" w:right="142"/>
-              <w:rPr>
-                <w:rFonts w:ascii="標楷體" w:hAnsi="標楷體" w:eastAsia="標楷體" w:cs="標楷體"/>
-                <w:sz w:val="14"/>
-                <w:szCs w:val="14"/>
-              </w:rPr>
-            </w:pPr>
-            <w:r>
-              <w:rPr>
-                <w:rFonts w:eastAsia="標楷體" w:cs="標楷體" w:ascii="標楷體" w:hAnsi="標楷體"/>
-                <w:sz w:val="14"/>
-                <w:szCs w:val="14"/>
-              </w:rPr>
-            </w:r>
-          </w:p>
-        </w:tc>
-        <w:tc>
-          <w:tcPr>
-            <w:tcW w:w="2190" w:type="dxa"/>
+            <w:tcW w:w="78" w:type="dxa"/>
+            <w:tcBorders/>
+          </w:tcPr>
+          <w:p>
+            <w:pPr>
+              <w:pStyle w:val="Normal"/>
+              <w:snapToGrid w:val="false"/>
+              <w:ind w:left="142" w:right="142"/>
+              <w:rPr>
+                <w:rFonts w:ascii="標楷體" w:hAnsi="標楷體" w:eastAsia="標楷體" w:cs="標楷體"/>
+                <w:sz w:val="14"/>
+                <w:szCs w:val="14"/>
+              </w:rPr>
+            </w:pPr>
+            <w:r>
+              <w:rPr>
+                <w:rFonts w:eastAsia="標楷體" w:cs="標楷體" w:ascii="標楷體" w:hAnsi="標楷體"/>
+                <w:sz w:val="14"/>
+                <w:szCs w:val="14"/>
+              </w:rPr>
+            </w:r>
+          </w:p>
+        </w:tc>
+        <w:tc>
+          <w:tcPr>
+            <w:tcW w:w="2191" w:type="dxa"/>
             <w:tcBorders/>
           </w:tcPr>
           <w:p>
@@ -1058,32 +1058,32 @@
         </w:tc>
         <w:tc>
           <w:tcPr>
-            <w:tcW w:w="79" w:type="dxa"/>
-            <w:tcBorders/>
-          </w:tcPr>
-          <w:p>
-            <w:pPr>
-              <w:pStyle w:val="Normal"/>
-              <w:snapToGrid w:val="false"/>
-              <w:ind w:left="142" w:right="142"/>
-              <w:rPr>
-                <w:rFonts w:ascii="標楷體" w:hAnsi="標楷體" w:eastAsia="標楷體" w:cs="標楷體"/>
-                <w:sz w:val="14"/>
-                <w:szCs w:val="14"/>
-              </w:rPr>
-            </w:pPr>
-            <w:r>
-              <w:rPr>
-                <w:rFonts w:eastAsia="標楷體" w:cs="標楷體" w:ascii="標楷體" w:hAnsi="標楷體"/>
-                <w:sz w:val="14"/>
-                <w:szCs w:val="14"/>
-              </w:rPr>
-            </w:r>
-          </w:p>
-        </w:tc>
-        <w:tc>
-          <w:tcPr>
-            <w:tcW w:w="2190" w:type="dxa"/>
+            <w:tcW w:w="78" w:type="dxa"/>
+            <w:tcBorders/>
+          </w:tcPr>
+          <w:p>
+            <w:pPr>
+              <w:pStyle w:val="Normal"/>
+              <w:snapToGrid w:val="false"/>
+              <w:ind w:left="142" w:right="142"/>
+              <w:rPr>
+                <w:rFonts w:ascii="標楷體" w:hAnsi="標楷體" w:eastAsia="標楷體" w:cs="標楷體"/>
+                <w:sz w:val="14"/>
+                <w:szCs w:val="14"/>
+              </w:rPr>
+            </w:pPr>
+            <w:r>
+              <w:rPr>
+                <w:rFonts w:eastAsia="標楷體" w:cs="標楷體" w:ascii="標楷體" w:hAnsi="標楷體"/>
+                <w:sz w:val="14"/>
+                <w:szCs w:val="14"/>
+              </w:rPr>
+            </w:r>
+          </w:p>
+        </w:tc>
+        <w:tc>
+          <w:tcPr>
+            <w:tcW w:w="2191" w:type="dxa"/>
             <w:tcBorders/>
           </w:tcPr>
           <w:p>
@@ -1298,32 +1298,32 @@
         </w:tc>
         <w:tc>
           <w:tcPr>
-            <w:tcW w:w="79" w:type="dxa"/>
-            <w:tcBorders/>
-          </w:tcPr>
-          <w:p>
-            <w:pPr>
-              <w:pStyle w:val="Normal"/>
-              <w:snapToGrid w:val="false"/>
-              <w:ind w:left="142" w:right="142"/>
-              <w:rPr>
-                <w:rFonts w:ascii="標楷體" w:hAnsi="標楷體" w:eastAsia="標楷體" w:cs="標楷體"/>
-                <w:sz w:val="14"/>
-                <w:szCs w:val="14"/>
-              </w:rPr>
-            </w:pPr>
-            <w:r>
-              <w:rPr>
-                <w:rFonts w:eastAsia="標楷體" w:cs="標楷體" w:ascii="標楷體" w:hAnsi="標楷體"/>
-                <w:sz w:val="14"/>
-                <w:szCs w:val="14"/>
-              </w:rPr>
-            </w:r>
-          </w:p>
-        </w:tc>
-        <w:tc>
-          <w:tcPr>
-            <w:tcW w:w="2190" w:type="dxa"/>
+            <w:tcW w:w="78" w:type="dxa"/>
+            <w:tcBorders/>
+          </w:tcPr>
+          <w:p>
+            <w:pPr>
+              <w:pStyle w:val="Normal"/>
+              <w:snapToGrid w:val="false"/>
+              <w:ind w:left="142" w:right="142"/>
+              <w:rPr>
+                <w:rFonts w:ascii="標楷體" w:hAnsi="標楷體" w:eastAsia="標楷體" w:cs="標楷體"/>
+                <w:sz w:val="14"/>
+                <w:szCs w:val="14"/>
+              </w:rPr>
+            </w:pPr>
+            <w:r>
+              <w:rPr>
+                <w:rFonts w:eastAsia="標楷體" w:cs="標楷體" w:ascii="標楷體" w:hAnsi="標楷體"/>
+                <w:sz w:val="14"/>
+                <w:szCs w:val="14"/>
+              </w:rPr>
+            </w:r>
+          </w:p>
+        </w:tc>
+        <w:tc>
+          <w:tcPr>
+            <w:tcW w:w="2191" w:type="dxa"/>
             <w:tcBorders/>
           </w:tcPr>
           <w:p>
@@ -1538,32 +1538,32 @@
         </w:tc>
         <w:tc>
           <w:tcPr>
-            <w:tcW w:w="79" w:type="dxa"/>
-            <w:tcBorders/>
-          </w:tcPr>
-          <w:p>
-            <w:pPr>
-              <w:pStyle w:val="Normal"/>
-              <w:snapToGrid w:val="false"/>
-              <w:ind w:left="142" w:right="142"/>
-              <w:rPr>
-                <w:rFonts w:ascii="標楷體" w:hAnsi="標楷體" w:eastAsia="標楷體" w:cs="標楷體"/>
-                <w:sz w:val="14"/>
-                <w:szCs w:val="14"/>
-              </w:rPr>
-            </w:pPr>
-            <w:r>
-              <w:rPr>
-                <w:rFonts w:eastAsia="標楷體" w:cs="標楷體" w:ascii="標楷體" w:hAnsi="標楷體"/>
-                <w:sz w:val="14"/>
-                <w:szCs w:val="14"/>
-              </w:rPr>
-            </w:r>
-          </w:p>
-        </w:tc>
-        <w:tc>
-          <w:tcPr>
-            <w:tcW w:w="2190" w:type="dxa"/>
+            <w:tcW w:w="78" w:type="dxa"/>
+            <w:tcBorders/>
+          </w:tcPr>
+          <w:p>
+            <w:pPr>
+              <w:pStyle w:val="Normal"/>
+              <w:snapToGrid w:val="false"/>
+              <w:ind w:left="142" w:right="142"/>
+              <w:rPr>
+                <w:rFonts w:ascii="標楷體" w:hAnsi="標楷體" w:eastAsia="標楷體" w:cs="標楷體"/>
+                <w:sz w:val="14"/>
+                <w:szCs w:val="14"/>
+              </w:rPr>
+            </w:pPr>
+            <w:r>
+              <w:rPr>
+                <w:rFonts w:eastAsia="標楷體" w:cs="標楷體" w:ascii="標楷體" w:hAnsi="標楷體"/>
+                <w:sz w:val="14"/>
+                <w:szCs w:val="14"/>
+              </w:rPr>
+            </w:r>
+          </w:p>
+        </w:tc>
+        <w:tc>
+          <w:tcPr>
+            <w:tcW w:w="2191" w:type="dxa"/>
             <w:tcBorders/>
           </w:tcPr>
           <w:p>
@@ -1778,32 +1778,32 @@
         </w:tc>
         <w:tc>
           <w:tcPr>
-            <w:tcW w:w="79" w:type="dxa"/>
-            <w:tcBorders/>
-          </w:tcPr>
-          <w:p>
-            <w:pPr>
-              <w:pStyle w:val="Normal"/>
-              <w:snapToGrid w:val="false"/>
-              <w:ind w:left="142" w:right="142"/>
-              <w:rPr>
-                <w:rFonts w:ascii="標楷體" w:hAnsi="標楷體" w:eastAsia="標楷體" w:cs="標楷體"/>
-                <w:sz w:val="14"/>
-                <w:szCs w:val="14"/>
-              </w:rPr>
-            </w:pPr>
-            <w:r>
-              <w:rPr>
-                <w:rFonts w:eastAsia="標楷體" w:cs="標楷體" w:ascii="標楷體" w:hAnsi="標楷體"/>
-                <w:sz w:val="14"/>
-                <w:szCs w:val="14"/>
-              </w:rPr>
-            </w:r>
-          </w:p>
-        </w:tc>
-        <w:tc>
-          <w:tcPr>
-            <w:tcW w:w="2190" w:type="dxa"/>
+            <w:tcW w:w="78" w:type="dxa"/>
+            <w:tcBorders/>
+          </w:tcPr>
+          <w:p>
+            <w:pPr>
+              <w:pStyle w:val="Normal"/>
+              <w:snapToGrid w:val="false"/>
+              <w:ind w:left="142" w:right="142"/>
+              <w:rPr>
+                <w:rFonts w:ascii="標楷體" w:hAnsi="標楷體" w:eastAsia="標楷體" w:cs="標楷體"/>
+                <w:sz w:val="14"/>
+                <w:szCs w:val="14"/>
+              </w:rPr>
+            </w:pPr>
+            <w:r>
+              <w:rPr>
+                <w:rFonts w:eastAsia="標楷體" w:cs="標楷體" w:ascii="標楷體" w:hAnsi="標楷體"/>
+                <w:sz w:val="14"/>
+                <w:szCs w:val="14"/>
+              </w:rPr>
+            </w:r>
+          </w:p>
+        </w:tc>
+        <w:tc>
+          <w:tcPr>
+            <w:tcW w:w="2191" w:type="dxa"/>
             <w:tcBorders/>
           </w:tcPr>
           <w:p>
@@ -2018,32 +2018,32 @@
         </w:tc>
         <w:tc>
           <w:tcPr>
-            <w:tcW w:w="79" w:type="dxa"/>
-            <w:tcBorders/>
-          </w:tcPr>
-          <w:p>
-            <w:pPr>
-              <w:pStyle w:val="Normal"/>
-              <w:snapToGrid w:val="false"/>
-              <w:ind w:left="142" w:right="142"/>
-              <w:rPr>
-                <w:rFonts w:ascii="標楷體" w:hAnsi="標楷體" w:eastAsia="標楷體" w:cs="標楷體"/>
-                <w:sz w:val="14"/>
-                <w:szCs w:val="14"/>
-              </w:rPr>
-            </w:pPr>
-            <w:r>
-              <w:rPr>
-                <w:rFonts w:eastAsia="標楷體" w:cs="標楷體" w:ascii="標楷體" w:hAnsi="標楷體"/>
-                <w:sz w:val="14"/>
-                <w:szCs w:val="14"/>
-              </w:rPr>
-            </w:r>
-          </w:p>
-        </w:tc>
-        <w:tc>
-          <w:tcPr>
-            <w:tcW w:w="2190" w:type="dxa"/>
+            <w:tcW w:w="78" w:type="dxa"/>
+            <w:tcBorders/>
+          </w:tcPr>
+          <w:p>
+            <w:pPr>
+              <w:pStyle w:val="Normal"/>
+              <w:snapToGrid w:val="false"/>
+              <w:ind w:left="142" w:right="142"/>
+              <w:rPr>
+                <w:rFonts w:ascii="標楷體" w:hAnsi="標楷體" w:eastAsia="標楷體" w:cs="標楷體"/>
+                <w:sz w:val="14"/>
+                <w:szCs w:val="14"/>
+              </w:rPr>
+            </w:pPr>
+            <w:r>
+              <w:rPr>
+                <w:rFonts w:eastAsia="標楷體" w:cs="標楷體" w:ascii="標楷體" w:hAnsi="標楷體"/>
+                <w:sz w:val="14"/>
+                <w:szCs w:val="14"/>
+              </w:rPr>
+            </w:r>
+          </w:p>
+        </w:tc>
+        <w:tc>
+          <w:tcPr>
+            <w:tcW w:w="2191" w:type="dxa"/>
             <w:tcBorders/>
           </w:tcPr>
           <w:p>
@@ -2258,32 +2258,32 @@
         </w:tc>
         <w:tc>
           <w:tcPr>
-            <w:tcW w:w="79" w:type="dxa"/>
-            <w:tcBorders/>
-          </w:tcPr>
-          <w:p>
-            <w:pPr>
-              <w:pStyle w:val="Normal"/>
-              <w:snapToGrid w:val="false"/>
-              <w:ind w:left="142" w:right="142"/>
-              <w:rPr>
-                <w:rFonts w:ascii="標楷體" w:hAnsi="標楷體" w:eastAsia="標楷體" w:cs="標楷體"/>
-                <w:sz w:val="14"/>
-                <w:szCs w:val="14"/>
-              </w:rPr>
-            </w:pPr>
-            <w:r>
-              <w:rPr>
-                <w:rFonts w:eastAsia="標楷體" w:cs="標楷體" w:ascii="標楷體" w:hAnsi="標楷體"/>
-                <w:sz w:val="14"/>
-                <w:szCs w:val="14"/>
-              </w:rPr>
-            </w:r>
-          </w:p>
-        </w:tc>
-        <w:tc>
-          <w:tcPr>
-            <w:tcW w:w="2190" w:type="dxa"/>
+            <w:tcW w:w="78" w:type="dxa"/>
+            <w:tcBorders/>
+          </w:tcPr>
+          <w:p>
+            <w:pPr>
+              <w:pStyle w:val="Normal"/>
+              <w:snapToGrid w:val="false"/>
+              <w:ind w:left="142" w:right="142"/>
+              <w:rPr>
+                <w:rFonts w:ascii="標楷體" w:hAnsi="標楷體" w:eastAsia="標楷體" w:cs="標楷體"/>
+                <w:sz w:val="14"/>
+                <w:szCs w:val="14"/>
+              </w:rPr>
+            </w:pPr>
+            <w:r>
+              <w:rPr>
+                <w:rFonts w:eastAsia="標楷體" w:cs="標楷體" w:ascii="標楷體" w:hAnsi="標楷體"/>
+                <w:sz w:val="14"/>
+                <w:szCs w:val="14"/>
+              </w:rPr>
+            </w:r>
+          </w:p>
+        </w:tc>
+        <w:tc>
+          <w:tcPr>
+            <w:tcW w:w="2191" w:type="dxa"/>
             <w:tcBorders/>
           </w:tcPr>
           <w:p>
@@ -2498,32 +2498,32 @@
         </w:tc>
         <w:tc>
           <w:tcPr>
-            <w:tcW w:w="79" w:type="dxa"/>
-            <w:tcBorders/>
-          </w:tcPr>
-          <w:p>
-            <w:pPr>
-              <w:pStyle w:val="Normal"/>
-              <w:snapToGrid w:val="false"/>
-              <w:ind w:left="142" w:right="142"/>
-              <w:rPr>
-                <w:rFonts w:ascii="標楷體" w:hAnsi="標楷體" w:eastAsia="標楷體" w:cs="標楷體"/>
-                <w:sz w:val="14"/>
-                <w:szCs w:val="14"/>
-              </w:rPr>
-            </w:pPr>
-            <w:r>
-              <w:rPr>
-                <w:rFonts w:eastAsia="標楷體" w:cs="標楷體" w:ascii="標楷體" w:hAnsi="標楷體"/>
-                <w:sz w:val="14"/>
-                <w:szCs w:val="14"/>
-              </w:rPr>
-            </w:r>
-          </w:p>
-        </w:tc>
-        <w:tc>
-          <w:tcPr>
-            <w:tcW w:w="2190" w:type="dxa"/>
+            <w:tcW w:w="78" w:type="dxa"/>
+            <w:tcBorders/>
+          </w:tcPr>
+          <w:p>
+            <w:pPr>
+              <w:pStyle w:val="Normal"/>
+              <w:snapToGrid w:val="false"/>
+              <w:ind w:left="142" w:right="142"/>
+              <w:rPr>
+                <w:rFonts w:ascii="標楷體" w:hAnsi="標楷體" w:eastAsia="標楷體" w:cs="標楷體"/>
+                <w:sz w:val="14"/>
+                <w:szCs w:val="14"/>
+              </w:rPr>
+            </w:pPr>
+            <w:r>
+              <w:rPr>
+                <w:rFonts w:eastAsia="標楷體" w:cs="標楷體" w:ascii="標楷體" w:hAnsi="標楷體"/>
+                <w:sz w:val="14"/>
+                <w:szCs w:val="14"/>
+              </w:rPr>
+            </w:r>
+          </w:p>
+        </w:tc>
+        <w:tc>
+          <w:tcPr>
+            <w:tcW w:w="2191" w:type="dxa"/>
             <w:tcBorders/>
           </w:tcPr>
           <w:p>
@@ -2738,32 +2738,32 @@
         </w:tc>
         <w:tc>
           <w:tcPr>
-            <w:tcW w:w="79" w:type="dxa"/>
-            <w:tcBorders/>
-          </w:tcPr>
-          <w:p>
-            <w:pPr>
-              <w:pStyle w:val="Normal"/>
-              <w:snapToGrid w:val="false"/>
-              <w:ind w:left="142" w:right="142"/>
-              <w:rPr>
-                <w:rFonts w:ascii="標楷體" w:hAnsi="標楷體" w:eastAsia="標楷體" w:cs="標楷體"/>
-                <w:sz w:val="14"/>
-                <w:szCs w:val="14"/>
-              </w:rPr>
-            </w:pPr>
-            <w:r>
-              <w:rPr>
-                <w:rFonts w:eastAsia="標楷體" w:cs="標楷體" w:ascii="標楷體" w:hAnsi="標楷體"/>
-                <w:sz w:val="14"/>
-                <w:szCs w:val="14"/>
-              </w:rPr>
-            </w:r>
-          </w:p>
-        </w:tc>
-        <w:tc>
-          <w:tcPr>
-            <w:tcW w:w="2190" w:type="dxa"/>
+            <w:tcW w:w="78" w:type="dxa"/>
+            <w:tcBorders/>
+          </w:tcPr>
+          <w:p>
+            <w:pPr>
+              <w:pStyle w:val="Normal"/>
+              <w:snapToGrid w:val="false"/>
+              <w:ind w:left="142" w:right="142"/>
+              <w:rPr>
+                <w:rFonts w:ascii="標楷體" w:hAnsi="標楷體" w:eastAsia="標楷體" w:cs="標楷體"/>
+                <w:sz w:val="14"/>
+                <w:szCs w:val="14"/>
+              </w:rPr>
+            </w:pPr>
+            <w:r>
+              <w:rPr>
+                <w:rFonts w:eastAsia="標楷體" w:cs="標楷體" w:ascii="標楷體" w:hAnsi="標楷體"/>
+                <w:sz w:val="14"/>
+                <w:szCs w:val="14"/>
+              </w:rPr>
+            </w:r>
+          </w:p>
+        </w:tc>
+        <w:tc>
+          <w:tcPr>
+            <w:tcW w:w="2191" w:type="dxa"/>
             <w:tcBorders/>
           </w:tcPr>
           <w:p>
@@ -2978,32 +2978,32 @@
         </w:tc>
         <w:tc>
           <w:tcPr>
-            <w:tcW w:w="79" w:type="dxa"/>
-            <w:tcBorders/>
-          </w:tcPr>
-          <w:p>
-            <w:pPr>
-              <w:pStyle w:val="Normal"/>
-              <w:snapToGrid w:val="false"/>
-              <w:ind w:left="142" w:right="142"/>
-              <w:rPr>
-                <w:rFonts w:ascii="標楷體" w:hAnsi="標楷體" w:eastAsia="標楷體" w:cs="標楷體"/>
-                <w:sz w:val="14"/>
-                <w:szCs w:val="14"/>
-              </w:rPr>
-            </w:pPr>
-            <w:r>
-              <w:rPr>
-                <w:rFonts w:eastAsia="標楷體" w:cs="標楷體" w:ascii="標楷體" w:hAnsi="標楷體"/>
-                <w:sz w:val="14"/>
-                <w:szCs w:val="14"/>
-              </w:rPr>
-            </w:r>
-          </w:p>
-        </w:tc>
-        <w:tc>
-          <w:tcPr>
-            <w:tcW w:w="2190" w:type="dxa"/>
+            <w:tcW w:w="78" w:type="dxa"/>
+            <w:tcBorders/>
+          </w:tcPr>
+          <w:p>
+            <w:pPr>
+              <w:pStyle w:val="Normal"/>
+              <w:snapToGrid w:val="false"/>
+              <w:ind w:left="142" w:right="142"/>
+              <w:rPr>
+                <w:rFonts w:ascii="標楷體" w:hAnsi="標楷體" w:eastAsia="標楷體" w:cs="標楷體"/>
+                <w:sz w:val="14"/>
+                <w:szCs w:val="14"/>
+              </w:rPr>
+            </w:pPr>
+            <w:r>
+              <w:rPr>
+                <w:rFonts w:eastAsia="標楷體" w:cs="標楷體" w:ascii="標楷體" w:hAnsi="標楷體"/>
+                <w:sz w:val="14"/>
+                <w:szCs w:val="14"/>
+              </w:rPr>
+            </w:r>
+          </w:p>
+        </w:tc>
+        <w:tc>
+          <w:tcPr>
+            <w:tcW w:w="2191" w:type="dxa"/>
             <w:tcBorders/>
           </w:tcPr>
           <w:p>
@@ -3218,32 +3218,32 @@
         </w:tc>
         <w:tc>
           <w:tcPr>
-            <w:tcW w:w="79" w:type="dxa"/>
-            <w:tcBorders/>
-          </w:tcPr>
-          <w:p>
-            <w:pPr>
-              <w:pStyle w:val="Normal"/>
-              <w:snapToGrid w:val="false"/>
-              <w:ind w:left="142" w:right="142"/>
-              <w:rPr>
-                <w:rFonts w:ascii="標楷體" w:hAnsi="標楷體" w:eastAsia="標楷體" w:cs="標楷體"/>
-                <w:sz w:val="14"/>
-                <w:szCs w:val="14"/>
-              </w:rPr>
-            </w:pPr>
-            <w:r>
-              <w:rPr>
-                <w:rFonts w:eastAsia="標楷體" w:cs="標楷體" w:ascii="標楷體" w:hAnsi="標楷體"/>
-                <w:sz w:val="14"/>
-                <w:szCs w:val="14"/>
-              </w:rPr>
-            </w:r>
-          </w:p>
-        </w:tc>
-        <w:tc>
-          <w:tcPr>
-            <w:tcW w:w="2190" w:type="dxa"/>
+            <w:tcW w:w="78" w:type="dxa"/>
+            <w:tcBorders/>
+          </w:tcPr>
+          <w:p>
+            <w:pPr>
+              <w:pStyle w:val="Normal"/>
+              <w:snapToGrid w:val="false"/>
+              <w:ind w:left="142" w:right="142"/>
+              <w:rPr>
+                <w:rFonts w:ascii="標楷體" w:hAnsi="標楷體" w:eastAsia="標楷體" w:cs="標楷體"/>
+                <w:sz w:val="14"/>
+                <w:szCs w:val="14"/>
+              </w:rPr>
+            </w:pPr>
+            <w:r>
+              <w:rPr>
+                <w:rFonts w:eastAsia="標楷體" w:cs="標楷體" w:ascii="標楷體" w:hAnsi="標楷體"/>
+                <w:sz w:val="14"/>
+                <w:szCs w:val="14"/>
+              </w:rPr>
+            </w:r>
+          </w:p>
+        </w:tc>
+        <w:tc>
+          <w:tcPr>
+            <w:tcW w:w="2191" w:type="dxa"/>
             <w:tcBorders/>
           </w:tcPr>
           <w:p>

</xml_diff>

<commit_message>
chore: update sample label docx
</commit_message>
<xml_diff>
--- a/backend/data/templates/樣品小標籤.docx
+++ b/backend/data/templates/樣品小標籤.docx
@@ -76,7 +76,7 @@
                 <w:sz w:val="14"/>
                 <w:szCs w:val="14"/>
               </w:rPr>
-              <w:t>　安捷檢測樣品標籤</w:t>
+              <w:t>安捷檢測樣品標籤</w:t>
             </w:r>
           </w:p>
           <w:p>
@@ -98,7 +98,7 @@
                 <w:sz w:val="14"/>
                 <w:szCs w:val="14"/>
               </w:rPr>
-              <w:t>　案件樣品編號：</w:t>
+              <w:t>案件樣品編號：</w:t>
             </w:r>
             <w:r>
               <w:rPr>
@@ -128,7 +128,7 @@
                 <w:sz w:val="14"/>
                 <w:szCs w:val="14"/>
               </w:rPr>
-              <w:t>　客戶名稱：</w:t>
+              <w:t>客戶名稱：</w:t>
             </w:r>
             <w:r>
               <w:rPr>
@@ -146,7 +146,11 @@
               <w:spacing w:lineRule="atLeast" w:line="160"/>
               <w:ind w:firstLineChars="50" w:left="0" w:right="0"/>
               <w:jc w:val="left"/>
-              <w:rPr/>
+              <w:rPr>
+                <w:rFonts w:ascii="標楷體" w:hAnsi="標楷體" w:eastAsia="標楷體" w:cs="標楷體" w:hint="eastAsia"/>
+                <w:sz w:val="14"/>
+                <w:szCs w:val="14"/>
+              </w:rPr>
             </w:pPr>
             <w:r>
               <w:rPr>
@@ -154,23 +158,15 @@
                 <w:sz w:val="14"/>
                 <w:szCs w:val="14"/>
               </w:rPr>
-              <w:t>　型號</w:t>
-            </w:r>
-            <w:r>
-              <w:rPr>
-                <w:rFonts w:eastAsia="標楷體" w:cs="標楷體" w:ascii="標楷體" w:hAnsi="標楷體"/>
-                <w:sz w:val="14"/>
-                <w:szCs w:val="14"/>
-              </w:rPr>
-              <w:t xml:space="preserve">: </w:t>
-            </w:r>
-            <w:r>
-              <w:rPr>
-                <w:rFonts w:eastAsia="標楷體" w:cs="標楷體" w:hint="eastAsia" w:ascii="標楷體" w:hAnsi="標楷體"/>
-                <w:sz w:val="14"/>
-                <w:szCs w:val="14"/>
-              </w:rPr>
-              <w:t>[[model]]</w:t>
+              <w:t>型號</w:t>
+            </w:r>
+            <w:r>
+              <w:rPr>
+                <w:rFonts w:eastAsia="標楷體" w:cs="標楷體" w:hint="eastAsia" w:ascii="標楷體" w:hAnsi="標楷體"/>
+                <w:sz w:val="14"/>
+                <w:szCs w:val="14"/>
+              </w:rPr>
+              <w:t>: [[model]]</w:t>
             </w:r>
           </w:p>
           <w:p>
@@ -192,7 +188,7 @@
                 <w:sz w:val="14"/>
                 <w:szCs w:val="14"/>
               </w:rPr>
-              <w:t>　入庫日期：</w:t>
+              <w:t>入庫日期：</w:t>
             </w:r>
             <w:r>
               <w:rPr>
@@ -214,14 +210,6 @@
                 <w:szCs w:val="14"/>
               </w:rPr>
             </w:pPr>
-            <w:r>
-              <w:rPr>
-                <w:rFonts w:ascii="標楷體" w:hAnsi="標楷體" w:cs="標楷體" w:eastAsia="標楷體"/>
-                <w:sz w:val="14"/>
-                <w:szCs w:val="14"/>
-              </w:rPr>
-              <w:t>　</w:t>
-            </w:r>
             <w:r>
               <w:rPr>
                 <w:rFonts w:eastAsia="標楷體" w:cs="標楷體" w:ascii="標楷體" w:hAnsi="標楷體"/>

</xml_diff>

<commit_message>
chore: sync sample label template
</commit_message>
<xml_diff>
--- a/backend/data/templates/樣品小標籤.docx
+++ b/backend/data/templates/樣品小標籤.docx
@@ -16,13 +16,13 @@
         </w:tblCellMar>
       </w:tblPr>
       <w:tblGrid>
-        <w:gridCol w:w="2157"/>
-        <w:gridCol w:w="124"/>
+        <w:gridCol w:w="2158"/>
+        <w:gridCol w:w="123"/>
         <w:gridCol w:w="2255"/>
         <w:gridCol w:w="154"/>
         <w:gridCol w:w="2255"/>
-        <w:gridCol w:w="78"/>
-        <w:gridCol w:w="2191"/>
+        <w:gridCol w:w="80"/>
+        <w:gridCol w:w="2189"/>
         <w:gridCol w:w="164"/>
         <w:gridCol w:w="2104"/>
       </w:tblGrid>
@@ -32,7 +32,7 @@
         </w:trPr>
         <w:tc>
           <w:tcPr>
-            <w:tcW w:w="2157" w:type="dxa"/>
+            <w:tcW w:w="2158" w:type="dxa"/>
             <w:tcBorders/>
           </w:tcPr>
           <w:p>
@@ -54,7 +54,7 @@
                 <w:sz w:val="14"/>
                 <w:szCs w:val="14"/>
               </w:rPr>
-              <w:t>[[#labels]]</w:t>
+              <w:t>{{#labels}}</w:t>
             </w:r>
           </w:p>
           <w:p>
@@ -76,7 +76,7 @@
                 <w:sz w:val="14"/>
                 <w:szCs w:val="14"/>
               </w:rPr>
-              <w:t>安捷檢測樣品標籤</w:t>
+              <w:t>　安捷檢測樣品標籤</w:t>
             </w:r>
           </w:p>
           <w:p>
@@ -98,7 +98,7 @@
                 <w:sz w:val="14"/>
                 <w:szCs w:val="14"/>
               </w:rPr>
-              <w:t>案件樣品編號：</w:t>
+              <w:t>　案件樣品編號：</w:t>
             </w:r>
             <w:r>
               <w:rPr>
@@ -128,7 +128,7 @@
                 <w:sz w:val="14"/>
                 <w:szCs w:val="14"/>
               </w:rPr>
-              <w:t>客戶名稱：</w:t>
+              <w:t>　客戶名稱：</w:t>
             </w:r>
             <w:r>
               <w:rPr>
@@ -146,11 +146,7 @@
               <w:spacing w:lineRule="atLeast" w:line="160"/>
               <w:ind w:firstLineChars="50" w:left="0" w:right="0"/>
               <w:jc w:val="left"/>
-              <w:rPr>
-                <w:rFonts w:ascii="標楷體" w:hAnsi="標楷體" w:eastAsia="標楷體" w:cs="標楷體" w:hint="eastAsia"/>
-                <w:sz w:val="14"/>
-                <w:szCs w:val="14"/>
-              </w:rPr>
+              <w:rPr/>
             </w:pPr>
             <w:r>
               <w:rPr>
@@ -158,15 +154,23 @@
                 <w:sz w:val="14"/>
                 <w:szCs w:val="14"/>
               </w:rPr>
-              <w:t>型號</w:t>
-            </w:r>
-            <w:r>
-              <w:rPr>
-                <w:rFonts w:eastAsia="標楷體" w:cs="標楷體" w:hint="eastAsia" w:ascii="標楷體" w:hAnsi="標楷體"/>
-                <w:sz w:val="14"/>
-                <w:szCs w:val="14"/>
-              </w:rPr>
-              <w:t>: [[model]]</w:t>
+              <w:t>　型號</w:t>
+            </w:r>
+            <w:r>
+              <w:rPr>
+                <w:rFonts w:eastAsia="標楷體" w:cs="標楷體" w:ascii="標楷體" w:hAnsi="標楷體"/>
+                <w:sz w:val="14"/>
+                <w:szCs w:val="14"/>
+              </w:rPr>
+              <w:t xml:space="preserve">: </w:t>
+            </w:r>
+            <w:r>
+              <w:rPr>
+                <w:rFonts w:eastAsia="標楷體" w:cs="標楷體" w:hint="eastAsia" w:ascii="標楷體" w:hAnsi="標楷體"/>
+                <w:sz w:val="14"/>
+                <w:szCs w:val="14"/>
+              </w:rPr>
+              <w:t>[[model]]</w:t>
             </w:r>
           </w:p>
           <w:p>
@@ -188,7 +192,7 @@
                 <w:sz w:val="14"/>
                 <w:szCs w:val="14"/>
               </w:rPr>
-              <w:t>入庫日期：</w:t>
+              <w:t>　入庫日期：</w:t>
             </w:r>
             <w:r>
               <w:rPr>
@@ -216,13 +220,13 @@
                 <w:sz w:val="14"/>
                 <w:szCs w:val="14"/>
               </w:rPr>
-              <w:t>[[/labels]]</w:t>
-            </w:r>
-          </w:p>
-        </w:tc>
-        <w:tc>
-          <w:tcPr>
-            <w:tcW w:w="124" w:type="dxa"/>
+              <w:t>{{#labels}}</w:t>
+            </w:r>
+          </w:p>
+        </w:tc>
+        <w:tc>
+          <w:tcPr>
+            <w:tcW w:w="123" w:type="dxa"/>
             <w:tcBorders/>
           </w:tcPr>
           <w:p>
@@ -326,32 +330,32 @@
         </w:tc>
         <w:tc>
           <w:tcPr>
-            <w:tcW w:w="78" w:type="dxa"/>
-            <w:tcBorders/>
-          </w:tcPr>
-          <w:p>
-            <w:pPr>
-              <w:pStyle w:val="Normal"/>
-              <w:snapToGrid w:val="false"/>
-              <w:ind w:left="142" w:right="142"/>
-              <w:rPr>
-                <w:rFonts w:ascii="標楷體" w:hAnsi="標楷體" w:eastAsia="標楷體" w:cs="標楷體"/>
-                <w:sz w:val="14"/>
-                <w:szCs w:val="14"/>
-              </w:rPr>
-            </w:pPr>
-            <w:r>
-              <w:rPr>
-                <w:rFonts w:eastAsia="標楷體" w:cs="標楷體" w:ascii="標楷體" w:hAnsi="標楷體"/>
-                <w:sz w:val="14"/>
-                <w:szCs w:val="14"/>
-              </w:rPr>
-            </w:r>
-          </w:p>
-        </w:tc>
-        <w:tc>
-          <w:tcPr>
-            <w:tcW w:w="2191" w:type="dxa"/>
+            <w:tcW w:w="80" w:type="dxa"/>
+            <w:tcBorders/>
+          </w:tcPr>
+          <w:p>
+            <w:pPr>
+              <w:pStyle w:val="Normal"/>
+              <w:snapToGrid w:val="false"/>
+              <w:ind w:left="142" w:right="142"/>
+              <w:rPr>
+                <w:rFonts w:ascii="標楷體" w:hAnsi="標楷體" w:eastAsia="標楷體" w:cs="標楷體"/>
+                <w:sz w:val="14"/>
+                <w:szCs w:val="14"/>
+              </w:rPr>
+            </w:pPr>
+            <w:r>
+              <w:rPr>
+                <w:rFonts w:eastAsia="標楷體" w:cs="標楷體" w:ascii="標楷體" w:hAnsi="標楷體"/>
+                <w:sz w:val="14"/>
+                <w:szCs w:val="14"/>
+              </w:rPr>
+            </w:r>
+          </w:p>
+        </w:tc>
+        <w:tc>
+          <w:tcPr>
+            <w:tcW w:w="2189" w:type="dxa"/>
             <w:tcBorders/>
           </w:tcPr>
           <w:p>
@@ -435,34 +439,34 @@
         </w:trPr>
         <w:tc>
           <w:tcPr>
-            <w:tcW w:w="2157" w:type="dxa"/>
-            <w:tcBorders/>
-          </w:tcPr>
-          <w:p>
-            <w:pPr>
-              <w:pStyle w:val="Normal"/>
-              <w:snapToGrid w:val="false"/>
-              <w:spacing w:lineRule="atLeast" w:line="160"/>
-              <w:ind w:firstLineChars="50" w:left="0" w:right="0"/>
-              <w:jc w:val="both"/>
-              <w:rPr>
-                <w:rFonts w:ascii="標楷體" w:hAnsi="標楷體" w:eastAsia="標楷體" w:cs="標楷體" w:hint="eastAsia"/>
-                <w:sz w:val="14"/>
-                <w:szCs w:val="14"/>
-              </w:rPr>
-            </w:pPr>
-            <w:r>
-              <w:rPr>
-                <w:rFonts w:eastAsia="標楷體" w:cs="標楷體" w:hint="eastAsia" w:ascii="標楷體" w:hAnsi="標楷體"/>
-                <w:sz w:val="14"/>
-                <w:szCs w:val="14"/>
-              </w:rPr>
-            </w:r>
-          </w:p>
-        </w:tc>
-        <w:tc>
-          <w:tcPr>
-            <w:tcW w:w="124" w:type="dxa"/>
+            <w:tcW w:w="2158" w:type="dxa"/>
+            <w:tcBorders/>
+          </w:tcPr>
+          <w:p>
+            <w:pPr>
+              <w:pStyle w:val="Normal"/>
+              <w:snapToGrid w:val="false"/>
+              <w:spacing w:lineRule="atLeast" w:line="160"/>
+              <w:ind w:firstLineChars="50" w:left="0" w:right="0"/>
+              <w:jc w:val="both"/>
+              <w:rPr>
+                <w:rFonts w:ascii="標楷體" w:hAnsi="標楷體" w:eastAsia="標楷體" w:cs="標楷體" w:hint="eastAsia"/>
+                <w:sz w:val="14"/>
+                <w:szCs w:val="14"/>
+              </w:rPr>
+            </w:pPr>
+            <w:r>
+              <w:rPr>
+                <w:rFonts w:eastAsia="標楷體" w:cs="標楷體" w:hint="eastAsia" w:ascii="標楷體" w:hAnsi="標楷體"/>
+                <w:sz w:val="14"/>
+                <w:szCs w:val="14"/>
+              </w:rPr>
+            </w:r>
+          </w:p>
+        </w:tc>
+        <w:tc>
+          <w:tcPr>
+            <w:tcW w:w="123" w:type="dxa"/>
             <w:tcBorders/>
           </w:tcPr>
           <w:p>
@@ -566,32 +570,32 @@
         </w:tc>
         <w:tc>
           <w:tcPr>
-            <w:tcW w:w="78" w:type="dxa"/>
-            <w:tcBorders/>
-          </w:tcPr>
-          <w:p>
-            <w:pPr>
-              <w:pStyle w:val="Normal"/>
-              <w:snapToGrid w:val="false"/>
-              <w:ind w:left="142" w:right="142"/>
-              <w:rPr>
-                <w:rFonts w:ascii="標楷體" w:hAnsi="標楷體" w:eastAsia="標楷體" w:cs="標楷體"/>
-                <w:sz w:val="14"/>
-                <w:szCs w:val="14"/>
-              </w:rPr>
-            </w:pPr>
-            <w:r>
-              <w:rPr>
-                <w:rFonts w:eastAsia="標楷體" w:cs="標楷體" w:ascii="標楷體" w:hAnsi="標楷體"/>
-                <w:sz w:val="14"/>
-                <w:szCs w:val="14"/>
-              </w:rPr>
-            </w:r>
-          </w:p>
-        </w:tc>
-        <w:tc>
-          <w:tcPr>
-            <w:tcW w:w="2191" w:type="dxa"/>
+            <w:tcW w:w="80" w:type="dxa"/>
+            <w:tcBorders/>
+          </w:tcPr>
+          <w:p>
+            <w:pPr>
+              <w:pStyle w:val="Normal"/>
+              <w:snapToGrid w:val="false"/>
+              <w:ind w:left="142" w:right="142"/>
+              <w:rPr>
+                <w:rFonts w:ascii="標楷體" w:hAnsi="標楷體" w:eastAsia="標楷體" w:cs="標楷體"/>
+                <w:sz w:val="14"/>
+                <w:szCs w:val="14"/>
+              </w:rPr>
+            </w:pPr>
+            <w:r>
+              <w:rPr>
+                <w:rFonts w:eastAsia="標楷體" w:cs="標楷體" w:ascii="標楷體" w:hAnsi="標楷體"/>
+                <w:sz w:val="14"/>
+                <w:szCs w:val="14"/>
+              </w:rPr>
+            </w:r>
+          </w:p>
+        </w:tc>
+        <w:tc>
+          <w:tcPr>
+            <w:tcW w:w="2189" w:type="dxa"/>
             <w:tcBorders/>
           </w:tcPr>
           <w:p>
@@ -675,34 +679,34 @@
         </w:trPr>
         <w:tc>
           <w:tcPr>
-            <w:tcW w:w="2157" w:type="dxa"/>
-            <w:tcBorders/>
-          </w:tcPr>
-          <w:p>
-            <w:pPr>
-              <w:pStyle w:val="Normal"/>
-              <w:snapToGrid w:val="false"/>
-              <w:spacing w:lineRule="atLeast" w:line="160"/>
-              <w:ind w:firstLineChars="50" w:left="0" w:right="0"/>
-              <w:jc w:val="both"/>
-              <w:rPr>
-                <w:rFonts w:ascii="標楷體" w:hAnsi="標楷體" w:eastAsia="標楷體" w:cs="標楷體" w:hint="eastAsia"/>
-                <w:sz w:val="14"/>
-                <w:szCs w:val="14"/>
-              </w:rPr>
-            </w:pPr>
-            <w:r>
-              <w:rPr>
-                <w:rFonts w:eastAsia="標楷體" w:cs="標楷體" w:hint="eastAsia" w:ascii="標楷體" w:hAnsi="標楷體"/>
-                <w:sz w:val="14"/>
-                <w:szCs w:val="14"/>
-              </w:rPr>
-            </w:r>
-          </w:p>
-        </w:tc>
-        <w:tc>
-          <w:tcPr>
-            <w:tcW w:w="124" w:type="dxa"/>
+            <w:tcW w:w="2158" w:type="dxa"/>
+            <w:tcBorders/>
+          </w:tcPr>
+          <w:p>
+            <w:pPr>
+              <w:pStyle w:val="Normal"/>
+              <w:snapToGrid w:val="false"/>
+              <w:spacing w:lineRule="atLeast" w:line="160"/>
+              <w:ind w:firstLineChars="50" w:left="0" w:right="0"/>
+              <w:jc w:val="both"/>
+              <w:rPr>
+                <w:rFonts w:ascii="標楷體" w:hAnsi="標楷體" w:eastAsia="標楷體" w:cs="標楷體" w:hint="eastAsia"/>
+                <w:sz w:val="14"/>
+                <w:szCs w:val="14"/>
+              </w:rPr>
+            </w:pPr>
+            <w:r>
+              <w:rPr>
+                <w:rFonts w:eastAsia="標楷體" w:cs="標楷體" w:hint="eastAsia" w:ascii="標楷體" w:hAnsi="標楷體"/>
+                <w:sz w:val="14"/>
+                <w:szCs w:val="14"/>
+              </w:rPr>
+            </w:r>
+          </w:p>
+        </w:tc>
+        <w:tc>
+          <w:tcPr>
+            <w:tcW w:w="123" w:type="dxa"/>
             <w:tcBorders/>
           </w:tcPr>
           <w:p>
@@ -806,32 +810,32 @@
         </w:tc>
         <w:tc>
           <w:tcPr>
-            <w:tcW w:w="78" w:type="dxa"/>
-            <w:tcBorders/>
-          </w:tcPr>
-          <w:p>
-            <w:pPr>
-              <w:pStyle w:val="Normal"/>
-              <w:snapToGrid w:val="false"/>
-              <w:ind w:left="142" w:right="142"/>
-              <w:rPr>
-                <w:rFonts w:ascii="標楷體" w:hAnsi="標楷體" w:eastAsia="標楷體" w:cs="標楷體"/>
-                <w:sz w:val="14"/>
-                <w:szCs w:val="14"/>
-              </w:rPr>
-            </w:pPr>
-            <w:r>
-              <w:rPr>
-                <w:rFonts w:eastAsia="標楷體" w:cs="標楷體" w:ascii="標楷體" w:hAnsi="標楷體"/>
-                <w:sz w:val="14"/>
-                <w:szCs w:val="14"/>
-              </w:rPr>
-            </w:r>
-          </w:p>
-        </w:tc>
-        <w:tc>
-          <w:tcPr>
-            <w:tcW w:w="2191" w:type="dxa"/>
+            <w:tcW w:w="80" w:type="dxa"/>
+            <w:tcBorders/>
+          </w:tcPr>
+          <w:p>
+            <w:pPr>
+              <w:pStyle w:val="Normal"/>
+              <w:snapToGrid w:val="false"/>
+              <w:ind w:left="142" w:right="142"/>
+              <w:rPr>
+                <w:rFonts w:ascii="標楷體" w:hAnsi="標楷體" w:eastAsia="標楷體" w:cs="標楷體"/>
+                <w:sz w:val="14"/>
+                <w:szCs w:val="14"/>
+              </w:rPr>
+            </w:pPr>
+            <w:r>
+              <w:rPr>
+                <w:rFonts w:eastAsia="標楷體" w:cs="標楷體" w:ascii="標楷體" w:hAnsi="標楷體"/>
+                <w:sz w:val="14"/>
+                <w:szCs w:val="14"/>
+              </w:rPr>
+            </w:r>
+          </w:p>
+        </w:tc>
+        <w:tc>
+          <w:tcPr>
+            <w:tcW w:w="2189" w:type="dxa"/>
             <w:tcBorders/>
           </w:tcPr>
           <w:p>
@@ -915,34 +919,34 @@
         </w:trPr>
         <w:tc>
           <w:tcPr>
-            <w:tcW w:w="2157" w:type="dxa"/>
-            <w:tcBorders/>
-          </w:tcPr>
-          <w:p>
-            <w:pPr>
-              <w:pStyle w:val="Normal"/>
-              <w:snapToGrid w:val="false"/>
-              <w:spacing w:lineRule="atLeast" w:line="160"/>
-              <w:ind w:firstLineChars="50" w:left="0" w:right="0"/>
-              <w:jc w:val="both"/>
-              <w:rPr>
-                <w:rFonts w:ascii="標楷體" w:hAnsi="標楷體" w:eastAsia="標楷體" w:cs="標楷體" w:hint="eastAsia"/>
-                <w:sz w:val="14"/>
-                <w:szCs w:val="14"/>
-              </w:rPr>
-            </w:pPr>
-            <w:r>
-              <w:rPr>
-                <w:rFonts w:eastAsia="標楷體" w:cs="標楷體" w:hint="eastAsia" w:ascii="標楷體" w:hAnsi="標楷體"/>
-                <w:sz w:val="14"/>
-                <w:szCs w:val="14"/>
-              </w:rPr>
-            </w:r>
-          </w:p>
-        </w:tc>
-        <w:tc>
-          <w:tcPr>
-            <w:tcW w:w="124" w:type="dxa"/>
+            <w:tcW w:w="2158" w:type="dxa"/>
+            <w:tcBorders/>
+          </w:tcPr>
+          <w:p>
+            <w:pPr>
+              <w:pStyle w:val="Normal"/>
+              <w:snapToGrid w:val="false"/>
+              <w:spacing w:lineRule="atLeast" w:line="160"/>
+              <w:ind w:firstLineChars="50" w:left="0" w:right="0"/>
+              <w:jc w:val="both"/>
+              <w:rPr>
+                <w:rFonts w:ascii="標楷體" w:hAnsi="標楷體" w:eastAsia="標楷體" w:cs="標楷體" w:hint="eastAsia"/>
+                <w:sz w:val="14"/>
+                <w:szCs w:val="14"/>
+              </w:rPr>
+            </w:pPr>
+            <w:r>
+              <w:rPr>
+                <w:rFonts w:eastAsia="標楷體" w:cs="標楷體" w:hint="eastAsia" w:ascii="標楷體" w:hAnsi="標楷體"/>
+                <w:sz w:val="14"/>
+                <w:szCs w:val="14"/>
+              </w:rPr>
+            </w:r>
+          </w:p>
+        </w:tc>
+        <w:tc>
+          <w:tcPr>
+            <w:tcW w:w="123" w:type="dxa"/>
             <w:tcBorders/>
           </w:tcPr>
           <w:p>
@@ -1046,32 +1050,32 @@
         </w:tc>
         <w:tc>
           <w:tcPr>
-            <w:tcW w:w="78" w:type="dxa"/>
-            <w:tcBorders/>
-          </w:tcPr>
-          <w:p>
-            <w:pPr>
-              <w:pStyle w:val="Normal"/>
-              <w:snapToGrid w:val="false"/>
-              <w:ind w:left="142" w:right="142"/>
-              <w:rPr>
-                <w:rFonts w:ascii="標楷體" w:hAnsi="標楷體" w:eastAsia="標楷體" w:cs="標楷體"/>
-                <w:sz w:val="14"/>
-                <w:szCs w:val="14"/>
-              </w:rPr>
-            </w:pPr>
-            <w:r>
-              <w:rPr>
-                <w:rFonts w:eastAsia="標楷體" w:cs="標楷體" w:ascii="標楷體" w:hAnsi="標楷體"/>
-                <w:sz w:val="14"/>
-                <w:szCs w:val="14"/>
-              </w:rPr>
-            </w:r>
-          </w:p>
-        </w:tc>
-        <w:tc>
-          <w:tcPr>
-            <w:tcW w:w="2191" w:type="dxa"/>
+            <w:tcW w:w="80" w:type="dxa"/>
+            <w:tcBorders/>
+          </w:tcPr>
+          <w:p>
+            <w:pPr>
+              <w:pStyle w:val="Normal"/>
+              <w:snapToGrid w:val="false"/>
+              <w:ind w:left="142" w:right="142"/>
+              <w:rPr>
+                <w:rFonts w:ascii="標楷體" w:hAnsi="標楷體" w:eastAsia="標楷體" w:cs="標楷體"/>
+                <w:sz w:val="14"/>
+                <w:szCs w:val="14"/>
+              </w:rPr>
+            </w:pPr>
+            <w:r>
+              <w:rPr>
+                <w:rFonts w:eastAsia="標楷體" w:cs="標楷體" w:ascii="標楷體" w:hAnsi="標楷體"/>
+                <w:sz w:val="14"/>
+                <w:szCs w:val="14"/>
+              </w:rPr>
+            </w:r>
+          </w:p>
+        </w:tc>
+        <w:tc>
+          <w:tcPr>
+            <w:tcW w:w="2189" w:type="dxa"/>
             <w:tcBorders/>
           </w:tcPr>
           <w:p>
@@ -1155,34 +1159,34 @@
         </w:trPr>
         <w:tc>
           <w:tcPr>
-            <w:tcW w:w="2157" w:type="dxa"/>
-            <w:tcBorders/>
-          </w:tcPr>
-          <w:p>
-            <w:pPr>
-              <w:pStyle w:val="Normal"/>
-              <w:snapToGrid w:val="false"/>
-              <w:spacing w:lineRule="atLeast" w:line="160"/>
-              <w:ind w:firstLineChars="50" w:left="0" w:right="0"/>
-              <w:jc w:val="both"/>
-              <w:rPr>
-                <w:rFonts w:ascii="標楷體" w:hAnsi="標楷體" w:eastAsia="標楷體" w:cs="標楷體" w:hint="eastAsia"/>
-                <w:sz w:val="14"/>
-                <w:szCs w:val="14"/>
-              </w:rPr>
-            </w:pPr>
-            <w:r>
-              <w:rPr>
-                <w:rFonts w:eastAsia="標楷體" w:cs="標楷體" w:hint="eastAsia" w:ascii="標楷體" w:hAnsi="標楷體"/>
-                <w:sz w:val="14"/>
-                <w:szCs w:val="14"/>
-              </w:rPr>
-            </w:r>
-          </w:p>
-        </w:tc>
-        <w:tc>
-          <w:tcPr>
-            <w:tcW w:w="124" w:type="dxa"/>
+            <w:tcW w:w="2158" w:type="dxa"/>
+            <w:tcBorders/>
+          </w:tcPr>
+          <w:p>
+            <w:pPr>
+              <w:pStyle w:val="Normal"/>
+              <w:snapToGrid w:val="false"/>
+              <w:spacing w:lineRule="atLeast" w:line="160"/>
+              <w:ind w:firstLineChars="50" w:left="0" w:right="0"/>
+              <w:jc w:val="both"/>
+              <w:rPr>
+                <w:rFonts w:ascii="標楷體" w:hAnsi="標楷體" w:eastAsia="標楷體" w:cs="標楷體" w:hint="eastAsia"/>
+                <w:sz w:val="14"/>
+                <w:szCs w:val="14"/>
+              </w:rPr>
+            </w:pPr>
+            <w:r>
+              <w:rPr>
+                <w:rFonts w:eastAsia="標楷體" w:cs="標楷體" w:hint="eastAsia" w:ascii="標楷體" w:hAnsi="標楷體"/>
+                <w:sz w:val="14"/>
+                <w:szCs w:val="14"/>
+              </w:rPr>
+            </w:r>
+          </w:p>
+        </w:tc>
+        <w:tc>
+          <w:tcPr>
+            <w:tcW w:w="123" w:type="dxa"/>
             <w:tcBorders/>
           </w:tcPr>
           <w:p>
@@ -1286,32 +1290,32 @@
         </w:tc>
         <w:tc>
           <w:tcPr>
-            <w:tcW w:w="78" w:type="dxa"/>
-            <w:tcBorders/>
-          </w:tcPr>
-          <w:p>
-            <w:pPr>
-              <w:pStyle w:val="Normal"/>
-              <w:snapToGrid w:val="false"/>
-              <w:ind w:left="142" w:right="142"/>
-              <w:rPr>
-                <w:rFonts w:ascii="標楷體" w:hAnsi="標楷體" w:eastAsia="標楷體" w:cs="標楷體"/>
-                <w:sz w:val="14"/>
-                <w:szCs w:val="14"/>
-              </w:rPr>
-            </w:pPr>
-            <w:r>
-              <w:rPr>
-                <w:rFonts w:eastAsia="標楷體" w:cs="標楷體" w:ascii="標楷體" w:hAnsi="標楷體"/>
-                <w:sz w:val="14"/>
-                <w:szCs w:val="14"/>
-              </w:rPr>
-            </w:r>
-          </w:p>
-        </w:tc>
-        <w:tc>
-          <w:tcPr>
-            <w:tcW w:w="2191" w:type="dxa"/>
+            <w:tcW w:w="80" w:type="dxa"/>
+            <w:tcBorders/>
+          </w:tcPr>
+          <w:p>
+            <w:pPr>
+              <w:pStyle w:val="Normal"/>
+              <w:snapToGrid w:val="false"/>
+              <w:ind w:left="142" w:right="142"/>
+              <w:rPr>
+                <w:rFonts w:ascii="標楷體" w:hAnsi="標楷體" w:eastAsia="標楷體" w:cs="標楷體"/>
+                <w:sz w:val="14"/>
+                <w:szCs w:val="14"/>
+              </w:rPr>
+            </w:pPr>
+            <w:r>
+              <w:rPr>
+                <w:rFonts w:eastAsia="標楷體" w:cs="標楷體" w:ascii="標楷體" w:hAnsi="標楷體"/>
+                <w:sz w:val="14"/>
+                <w:szCs w:val="14"/>
+              </w:rPr>
+            </w:r>
+          </w:p>
+        </w:tc>
+        <w:tc>
+          <w:tcPr>
+            <w:tcW w:w="2189" w:type="dxa"/>
             <w:tcBorders/>
           </w:tcPr>
           <w:p>
@@ -1395,34 +1399,34 @@
         </w:trPr>
         <w:tc>
           <w:tcPr>
-            <w:tcW w:w="2157" w:type="dxa"/>
-            <w:tcBorders/>
-          </w:tcPr>
-          <w:p>
-            <w:pPr>
-              <w:pStyle w:val="Normal"/>
-              <w:snapToGrid w:val="false"/>
-              <w:spacing w:lineRule="atLeast" w:line="160"/>
-              <w:ind w:firstLineChars="50" w:left="0" w:right="0"/>
-              <w:jc w:val="both"/>
-              <w:rPr>
-                <w:rFonts w:ascii="標楷體" w:hAnsi="標楷體" w:eastAsia="標楷體" w:cs="標楷體" w:hint="eastAsia"/>
-                <w:sz w:val="14"/>
-                <w:szCs w:val="14"/>
-              </w:rPr>
-            </w:pPr>
-            <w:r>
-              <w:rPr>
-                <w:rFonts w:eastAsia="標楷體" w:cs="標楷體" w:hint="eastAsia" w:ascii="標楷體" w:hAnsi="標楷體"/>
-                <w:sz w:val="14"/>
-                <w:szCs w:val="14"/>
-              </w:rPr>
-            </w:r>
-          </w:p>
-        </w:tc>
-        <w:tc>
-          <w:tcPr>
-            <w:tcW w:w="124" w:type="dxa"/>
+            <w:tcW w:w="2158" w:type="dxa"/>
+            <w:tcBorders/>
+          </w:tcPr>
+          <w:p>
+            <w:pPr>
+              <w:pStyle w:val="Normal"/>
+              <w:snapToGrid w:val="false"/>
+              <w:spacing w:lineRule="atLeast" w:line="160"/>
+              <w:ind w:firstLineChars="50" w:left="0" w:right="0"/>
+              <w:jc w:val="both"/>
+              <w:rPr>
+                <w:rFonts w:ascii="標楷體" w:hAnsi="標楷體" w:eastAsia="標楷體" w:cs="標楷體" w:hint="eastAsia"/>
+                <w:sz w:val="14"/>
+                <w:szCs w:val="14"/>
+              </w:rPr>
+            </w:pPr>
+            <w:r>
+              <w:rPr>
+                <w:rFonts w:eastAsia="標楷體" w:cs="標楷體" w:hint="eastAsia" w:ascii="標楷體" w:hAnsi="標楷體"/>
+                <w:sz w:val="14"/>
+                <w:szCs w:val="14"/>
+              </w:rPr>
+            </w:r>
+          </w:p>
+        </w:tc>
+        <w:tc>
+          <w:tcPr>
+            <w:tcW w:w="123" w:type="dxa"/>
             <w:tcBorders/>
           </w:tcPr>
           <w:p>
@@ -1526,32 +1530,32 @@
         </w:tc>
         <w:tc>
           <w:tcPr>
-            <w:tcW w:w="78" w:type="dxa"/>
-            <w:tcBorders/>
-          </w:tcPr>
-          <w:p>
-            <w:pPr>
-              <w:pStyle w:val="Normal"/>
-              <w:snapToGrid w:val="false"/>
-              <w:ind w:left="142" w:right="142"/>
-              <w:rPr>
-                <w:rFonts w:ascii="標楷體" w:hAnsi="標楷體" w:eastAsia="標楷體" w:cs="標楷體"/>
-                <w:sz w:val="14"/>
-                <w:szCs w:val="14"/>
-              </w:rPr>
-            </w:pPr>
-            <w:r>
-              <w:rPr>
-                <w:rFonts w:eastAsia="標楷體" w:cs="標楷體" w:ascii="標楷體" w:hAnsi="標楷體"/>
-                <w:sz w:val="14"/>
-                <w:szCs w:val="14"/>
-              </w:rPr>
-            </w:r>
-          </w:p>
-        </w:tc>
-        <w:tc>
-          <w:tcPr>
-            <w:tcW w:w="2191" w:type="dxa"/>
+            <w:tcW w:w="80" w:type="dxa"/>
+            <w:tcBorders/>
+          </w:tcPr>
+          <w:p>
+            <w:pPr>
+              <w:pStyle w:val="Normal"/>
+              <w:snapToGrid w:val="false"/>
+              <w:ind w:left="142" w:right="142"/>
+              <w:rPr>
+                <w:rFonts w:ascii="標楷體" w:hAnsi="標楷體" w:eastAsia="標楷體" w:cs="標楷體"/>
+                <w:sz w:val="14"/>
+                <w:szCs w:val="14"/>
+              </w:rPr>
+            </w:pPr>
+            <w:r>
+              <w:rPr>
+                <w:rFonts w:eastAsia="標楷體" w:cs="標楷體" w:ascii="標楷體" w:hAnsi="標楷體"/>
+                <w:sz w:val="14"/>
+                <w:szCs w:val="14"/>
+              </w:rPr>
+            </w:r>
+          </w:p>
+        </w:tc>
+        <w:tc>
+          <w:tcPr>
+            <w:tcW w:w="2189" w:type="dxa"/>
             <w:tcBorders/>
           </w:tcPr>
           <w:p>
@@ -1635,34 +1639,34 @@
         </w:trPr>
         <w:tc>
           <w:tcPr>
-            <w:tcW w:w="2157" w:type="dxa"/>
-            <w:tcBorders/>
-          </w:tcPr>
-          <w:p>
-            <w:pPr>
-              <w:pStyle w:val="Normal"/>
-              <w:snapToGrid w:val="false"/>
-              <w:spacing w:lineRule="atLeast" w:line="160"/>
-              <w:ind w:firstLineChars="50" w:left="0" w:right="0"/>
-              <w:jc w:val="both"/>
-              <w:rPr>
-                <w:rFonts w:ascii="標楷體" w:hAnsi="標楷體" w:eastAsia="標楷體" w:cs="標楷體" w:hint="eastAsia"/>
-                <w:sz w:val="14"/>
-                <w:szCs w:val="14"/>
-              </w:rPr>
-            </w:pPr>
-            <w:r>
-              <w:rPr>
-                <w:rFonts w:eastAsia="標楷體" w:cs="標楷體" w:hint="eastAsia" w:ascii="標楷體" w:hAnsi="標楷體"/>
-                <w:sz w:val="14"/>
-                <w:szCs w:val="14"/>
-              </w:rPr>
-            </w:r>
-          </w:p>
-        </w:tc>
-        <w:tc>
-          <w:tcPr>
-            <w:tcW w:w="124" w:type="dxa"/>
+            <w:tcW w:w="2158" w:type="dxa"/>
+            <w:tcBorders/>
+          </w:tcPr>
+          <w:p>
+            <w:pPr>
+              <w:pStyle w:val="Normal"/>
+              <w:snapToGrid w:val="false"/>
+              <w:spacing w:lineRule="atLeast" w:line="160"/>
+              <w:ind w:firstLineChars="50" w:left="0" w:right="0"/>
+              <w:jc w:val="both"/>
+              <w:rPr>
+                <w:rFonts w:ascii="標楷體" w:hAnsi="標楷體" w:eastAsia="標楷體" w:cs="標楷體" w:hint="eastAsia"/>
+                <w:sz w:val="14"/>
+                <w:szCs w:val="14"/>
+              </w:rPr>
+            </w:pPr>
+            <w:r>
+              <w:rPr>
+                <w:rFonts w:eastAsia="標楷體" w:cs="標楷體" w:hint="eastAsia" w:ascii="標楷體" w:hAnsi="標楷體"/>
+                <w:sz w:val="14"/>
+                <w:szCs w:val="14"/>
+              </w:rPr>
+            </w:r>
+          </w:p>
+        </w:tc>
+        <w:tc>
+          <w:tcPr>
+            <w:tcW w:w="123" w:type="dxa"/>
             <w:tcBorders/>
           </w:tcPr>
           <w:p>
@@ -1766,32 +1770,32 @@
         </w:tc>
         <w:tc>
           <w:tcPr>
-            <w:tcW w:w="78" w:type="dxa"/>
-            <w:tcBorders/>
-          </w:tcPr>
-          <w:p>
-            <w:pPr>
-              <w:pStyle w:val="Normal"/>
-              <w:snapToGrid w:val="false"/>
-              <w:ind w:left="142" w:right="142"/>
-              <w:rPr>
-                <w:rFonts w:ascii="標楷體" w:hAnsi="標楷體" w:eastAsia="標楷體" w:cs="標楷體"/>
-                <w:sz w:val="14"/>
-                <w:szCs w:val="14"/>
-              </w:rPr>
-            </w:pPr>
-            <w:r>
-              <w:rPr>
-                <w:rFonts w:eastAsia="標楷體" w:cs="標楷體" w:ascii="標楷體" w:hAnsi="標楷體"/>
-                <w:sz w:val="14"/>
-                <w:szCs w:val="14"/>
-              </w:rPr>
-            </w:r>
-          </w:p>
-        </w:tc>
-        <w:tc>
-          <w:tcPr>
-            <w:tcW w:w="2191" w:type="dxa"/>
+            <w:tcW w:w="80" w:type="dxa"/>
+            <w:tcBorders/>
+          </w:tcPr>
+          <w:p>
+            <w:pPr>
+              <w:pStyle w:val="Normal"/>
+              <w:snapToGrid w:val="false"/>
+              <w:ind w:left="142" w:right="142"/>
+              <w:rPr>
+                <w:rFonts w:ascii="標楷體" w:hAnsi="標楷體" w:eastAsia="標楷體" w:cs="標楷體"/>
+                <w:sz w:val="14"/>
+                <w:szCs w:val="14"/>
+              </w:rPr>
+            </w:pPr>
+            <w:r>
+              <w:rPr>
+                <w:rFonts w:eastAsia="標楷體" w:cs="標楷體" w:ascii="標楷體" w:hAnsi="標楷體"/>
+                <w:sz w:val="14"/>
+                <w:szCs w:val="14"/>
+              </w:rPr>
+            </w:r>
+          </w:p>
+        </w:tc>
+        <w:tc>
+          <w:tcPr>
+            <w:tcW w:w="2189" w:type="dxa"/>
             <w:tcBorders/>
           </w:tcPr>
           <w:p>
@@ -1875,34 +1879,34 @@
         </w:trPr>
         <w:tc>
           <w:tcPr>
-            <w:tcW w:w="2157" w:type="dxa"/>
-            <w:tcBorders/>
-          </w:tcPr>
-          <w:p>
-            <w:pPr>
-              <w:pStyle w:val="Normal"/>
-              <w:snapToGrid w:val="false"/>
-              <w:spacing w:lineRule="atLeast" w:line="160"/>
-              <w:ind w:firstLineChars="50" w:left="0" w:right="0"/>
-              <w:jc w:val="both"/>
-              <w:rPr>
-                <w:rFonts w:ascii="標楷體" w:hAnsi="標楷體" w:eastAsia="標楷體" w:cs="標楷體" w:hint="eastAsia"/>
-                <w:sz w:val="14"/>
-                <w:szCs w:val="14"/>
-              </w:rPr>
-            </w:pPr>
-            <w:r>
-              <w:rPr>
-                <w:rFonts w:eastAsia="標楷體" w:cs="標楷體" w:hint="eastAsia" w:ascii="標楷體" w:hAnsi="標楷體"/>
-                <w:sz w:val="14"/>
-                <w:szCs w:val="14"/>
-              </w:rPr>
-            </w:r>
-          </w:p>
-        </w:tc>
-        <w:tc>
-          <w:tcPr>
-            <w:tcW w:w="124" w:type="dxa"/>
+            <w:tcW w:w="2158" w:type="dxa"/>
+            <w:tcBorders/>
+          </w:tcPr>
+          <w:p>
+            <w:pPr>
+              <w:pStyle w:val="Normal"/>
+              <w:snapToGrid w:val="false"/>
+              <w:spacing w:lineRule="atLeast" w:line="160"/>
+              <w:ind w:firstLineChars="50" w:left="0" w:right="0"/>
+              <w:jc w:val="both"/>
+              <w:rPr>
+                <w:rFonts w:ascii="標楷體" w:hAnsi="標楷體" w:eastAsia="標楷體" w:cs="標楷體" w:hint="eastAsia"/>
+                <w:sz w:val="14"/>
+                <w:szCs w:val="14"/>
+              </w:rPr>
+            </w:pPr>
+            <w:r>
+              <w:rPr>
+                <w:rFonts w:eastAsia="標楷體" w:cs="標楷體" w:hint="eastAsia" w:ascii="標楷體" w:hAnsi="標楷體"/>
+                <w:sz w:val="14"/>
+                <w:szCs w:val="14"/>
+              </w:rPr>
+            </w:r>
+          </w:p>
+        </w:tc>
+        <w:tc>
+          <w:tcPr>
+            <w:tcW w:w="123" w:type="dxa"/>
             <w:tcBorders/>
           </w:tcPr>
           <w:p>
@@ -2006,32 +2010,32 @@
         </w:tc>
         <w:tc>
           <w:tcPr>
-            <w:tcW w:w="78" w:type="dxa"/>
-            <w:tcBorders/>
-          </w:tcPr>
-          <w:p>
-            <w:pPr>
-              <w:pStyle w:val="Normal"/>
-              <w:snapToGrid w:val="false"/>
-              <w:ind w:left="142" w:right="142"/>
-              <w:rPr>
-                <w:rFonts w:ascii="標楷體" w:hAnsi="標楷體" w:eastAsia="標楷體" w:cs="標楷體"/>
-                <w:sz w:val="14"/>
-                <w:szCs w:val="14"/>
-              </w:rPr>
-            </w:pPr>
-            <w:r>
-              <w:rPr>
-                <w:rFonts w:eastAsia="標楷體" w:cs="標楷體" w:ascii="標楷體" w:hAnsi="標楷體"/>
-                <w:sz w:val="14"/>
-                <w:szCs w:val="14"/>
-              </w:rPr>
-            </w:r>
-          </w:p>
-        </w:tc>
-        <w:tc>
-          <w:tcPr>
-            <w:tcW w:w="2191" w:type="dxa"/>
+            <w:tcW w:w="80" w:type="dxa"/>
+            <w:tcBorders/>
+          </w:tcPr>
+          <w:p>
+            <w:pPr>
+              <w:pStyle w:val="Normal"/>
+              <w:snapToGrid w:val="false"/>
+              <w:ind w:left="142" w:right="142"/>
+              <w:rPr>
+                <w:rFonts w:ascii="標楷體" w:hAnsi="標楷體" w:eastAsia="標楷體" w:cs="標楷體"/>
+                <w:sz w:val="14"/>
+                <w:szCs w:val="14"/>
+              </w:rPr>
+            </w:pPr>
+            <w:r>
+              <w:rPr>
+                <w:rFonts w:eastAsia="標楷體" w:cs="標楷體" w:ascii="標楷體" w:hAnsi="標楷體"/>
+                <w:sz w:val="14"/>
+                <w:szCs w:val="14"/>
+              </w:rPr>
+            </w:r>
+          </w:p>
+        </w:tc>
+        <w:tc>
+          <w:tcPr>
+            <w:tcW w:w="2189" w:type="dxa"/>
             <w:tcBorders/>
           </w:tcPr>
           <w:p>
@@ -2115,34 +2119,34 @@
         </w:trPr>
         <w:tc>
           <w:tcPr>
-            <w:tcW w:w="2157" w:type="dxa"/>
-            <w:tcBorders/>
-          </w:tcPr>
-          <w:p>
-            <w:pPr>
-              <w:pStyle w:val="Normal"/>
-              <w:snapToGrid w:val="false"/>
-              <w:spacing w:lineRule="atLeast" w:line="160"/>
-              <w:ind w:firstLineChars="50" w:left="0" w:right="0"/>
-              <w:jc w:val="both"/>
-              <w:rPr>
-                <w:rFonts w:ascii="標楷體" w:hAnsi="標楷體" w:eastAsia="標楷體" w:cs="標楷體" w:hint="eastAsia"/>
-                <w:sz w:val="14"/>
-                <w:szCs w:val="14"/>
-              </w:rPr>
-            </w:pPr>
-            <w:r>
-              <w:rPr>
-                <w:rFonts w:eastAsia="標楷體" w:cs="標楷體" w:hint="eastAsia" w:ascii="標楷體" w:hAnsi="標楷體"/>
-                <w:sz w:val="14"/>
-                <w:szCs w:val="14"/>
-              </w:rPr>
-            </w:r>
-          </w:p>
-        </w:tc>
-        <w:tc>
-          <w:tcPr>
-            <w:tcW w:w="124" w:type="dxa"/>
+            <w:tcW w:w="2158" w:type="dxa"/>
+            <w:tcBorders/>
+          </w:tcPr>
+          <w:p>
+            <w:pPr>
+              <w:pStyle w:val="Normal"/>
+              <w:snapToGrid w:val="false"/>
+              <w:spacing w:lineRule="atLeast" w:line="160"/>
+              <w:ind w:firstLineChars="50" w:left="0" w:right="0"/>
+              <w:jc w:val="both"/>
+              <w:rPr>
+                <w:rFonts w:ascii="標楷體" w:hAnsi="標楷體" w:eastAsia="標楷體" w:cs="標楷體" w:hint="eastAsia"/>
+                <w:sz w:val="14"/>
+                <w:szCs w:val="14"/>
+              </w:rPr>
+            </w:pPr>
+            <w:r>
+              <w:rPr>
+                <w:rFonts w:eastAsia="標楷體" w:cs="標楷體" w:hint="eastAsia" w:ascii="標楷體" w:hAnsi="標楷體"/>
+                <w:sz w:val="14"/>
+                <w:szCs w:val="14"/>
+              </w:rPr>
+            </w:r>
+          </w:p>
+        </w:tc>
+        <w:tc>
+          <w:tcPr>
+            <w:tcW w:w="123" w:type="dxa"/>
             <w:tcBorders/>
           </w:tcPr>
           <w:p>
@@ -2246,32 +2250,32 @@
         </w:tc>
         <w:tc>
           <w:tcPr>
-            <w:tcW w:w="78" w:type="dxa"/>
-            <w:tcBorders/>
-          </w:tcPr>
-          <w:p>
-            <w:pPr>
-              <w:pStyle w:val="Normal"/>
-              <w:snapToGrid w:val="false"/>
-              <w:ind w:left="142" w:right="142"/>
-              <w:rPr>
-                <w:rFonts w:ascii="標楷體" w:hAnsi="標楷體" w:eastAsia="標楷體" w:cs="標楷體"/>
-                <w:sz w:val="14"/>
-                <w:szCs w:val="14"/>
-              </w:rPr>
-            </w:pPr>
-            <w:r>
-              <w:rPr>
-                <w:rFonts w:eastAsia="標楷體" w:cs="標楷體" w:ascii="標楷體" w:hAnsi="標楷體"/>
-                <w:sz w:val="14"/>
-                <w:szCs w:val="14"/>
-              </w:rPr>
-            </w:r>
-          </w:p>
-        </w:tc>
-        <w:tc>
-          <w:tcPr>
-            <w:tcW w:w="2191" w:type="dxa"/>
+            <w:tcW w:w="80" w:type="dxa"/>
+            <w:tcBorders/>
+          </w:tcPr>
+          <w:p>
+            <w:pPr>
+              <w:pStyle w:val="Normal"/>
+              <w:snapToGrid w:val="false"/>
+              <w:ind w:left="142" w:right="142"/>
+              <w:rPr>
+                <w:rFonts w:ascii="標楷體" w:hAnsi="標楷體" w:eastAsia="標楷體" w:cs="標楷體"/>
+                <w:sz w:val="14"/>
+                <w:szCs w:val="14"/>
+              </w:rPr>
+            </w:pPr>
+            <w:r>
+              <w:rPr>
+                <w:rFonts w:eastAsia="標楷體" w:cs="標楷體" w:ascii="標楷體" w:hAnsi="標楷體"/>
+                <w:sz w:val="14"/>
+                <w:szCs w:val="14"/>
+              </w:rPr>
+            </w:r>
+          </w:p>
+        </w:tc>
+        <w:tc>
+          <w:tcPr>
+            <w:tcW w:w="2189" w:type="dxa"/>
             <w:tcBorders/>
           </w:tcPr>
           <w:p>
@@ -2355,34 +2359,34 @@
         </w:trPr>
         <w:tc>
           <w:tcPr>
-            <w:tcW w:w="2157" w:type="dxa"/>
-            <w:tcBorders/>
-          </w:tcPr>
-          <w:p>
-            <w:pPr>
-              <w:pStyle w:val="Normal"/>
-              <w:snapToGrid w:val="false"/>
-              <w:spacing w:lineRule="atLeast" w:line="160"/>
-              <w:ind w:firstLineChars="50" w:left="0" w:right="0"/>
-              <w:jc w:val="both"/>
-              <w:rPr>
-                <w:rFonts w:ascii="標楷體" w:hAnsi="標楷體" w:eastAsia="標楷體" w:cs="標楷體" w:hint="eastAsia"/>
-                <w:sz w:val="14"/>
-                <w:szCs w:val="14"/>
-              </w:rPr>
-            </w:pPr>
-            <w:r>
-              <w:rPr>
-                <w:rFonts w:eastAsia="標楷體" w:cs="標楷體" w:hint="eastAsia" w:ascii="標楷體" w:hAnsi="標楷體"/>
-                <w:sz w:val="14"/>
-                <w:szCs w:val="14"/>
-              </w:rPr>
-            </w:r>
-          </w:p>
-        </w:tc>
-        <w:tc>
-          <w:tcPr>
-            <w:tcW w:w="124" w:type="dxa"/>
+            <w:tcW w:w="2158" w:type="dxa"/>
+            <w:tcBorders/>
+          </w:tcPr>
+          <w:p>
+            <w:pPr>
+              <w:pStyle w:val="Normal"/>
+              <w:snapToGrid w:val="false"/>
+              <w:spacing w:lineRule="atLeast" w:line="160"/>
+              <w:ind w:firstLineChars="50" w:left="0" w:right="0"/>
+              <w:jc w:val="both"/>
+              <w:rPr>
+                <w:rFonts w:ascii="標楷體" w:hAnsi="標楷體" w:eastAsia="標楷體" w:cs="標楷體" w:hint="eastAsia"/>
+                <w:sz w:val="14"/>
+                <w:szCs w:val="14"/>
+              </w:rPr>
+            </w:pPr>
+            <w:r>
+              <w:rPr>
+                <w:rFonts w:eastAsia="標楷體" w:cs="標楷體" w:hint="eastAsia" w:ascii="標楷體" w:hAnsi="標楷體"/>
+                <w:sz w:val="14"/>
+                <w:szCs w:val="14"/>
+              </w:rPr>
+            </w:r>
+          </w:p>
+        </w:tc>
+        <w:tc>
+          <w:tcPr>
+            <w:tcW w:w="123" w:type="dxa"/>
             <w:tcBorders/>
           </w:tcPr>
           <w:p>
@@ -2486,32 +2490,32 @@
         </w:tc>
         <w:tc>
           <w:tcPr>
-            <w:tcW w:w="78" w:type="dxa"/>
-            <w:tcBorders/>
-          </w:tcPr>
-          <w:p>
-            <w:pPr>
-              <w:pStyle w:val="Normal"/>
-              <w:snapToGrid w:val="false"/>
-              <w:ind w:left="142" w:right="142"/>
-              <w:rPr>
-                <w:rFonts w:ascii="標楷體" w:hAnsi="標楷體" w:eastAsia="標楷體" w:cs="標楷體"/>
-                <w:sz w:val="14"/>
-                <w:szCs w:val="14"/>
-              </w:rPr>
-            </w:pPr>
-            <w:r>
-              <w:rPr>
-                <w:rFonts w:eastAsia="標楷體" w:cs="標楷體" w:ascii="標楷體" w:hAnsi="標楷體"/>
-                <w:sz w:val="14"/>
-                <w:szCs w:val="14"/>
-              </w:rPr>
-            </w:r>
-          </w:p>
-        </w:tc>
-        <w:tc>
-          <w:tcPr>
-            <w:tcW w:w="2191" w:type="dxa"/>
+            <w:tcW w:w="80" w:type="dxa"/>
+            <w:tcBorders/>
+          </w:tcPr>
+          <w:p>
+            <w:pPr>
+              <w:pStyle w:val="Normal"/>
+              <w:snapToGrid w:val="false"/>
+              <w:ind w:left="142" w:right="142"/>
+              <w:rPr>
+                <w:rFonts w:ascii="標楷體" w:hAnsi="標楷體" w:eastAsia="標楷體" w:cs="標楷體"/>
+                <w:sz w:val="14"/>
+                <w:szCs w:val="14"/>
+              </w:rPr>
+            </w:pPr>
+            <w:r>
+              <w:rPr>
+                <w:rFonts w:eastAsia="標楷體" w:cs="標楷體" w:ascii="標楷體" w:hAnsi="標楷體"/>
+                <w:sz w:val="14"/>
+                <w:szCs w:val="14"/>
+              </w:rPr>
+            </w:r>
+          </w:p>
+        </w:tc>
+        <w:tc>
+          <w:tcPr>
+            <w:tcW w:w="2189" w:type="dxa"/>
             <w:tcBorders/>
           </w:tcPr>
           <w:p>
@@ -2595,34 +2599,34 @@
         </w:trPr>
         <w:tc>
           <w:tcPr>
-            <w:tcW w:w="2157" w:type="dxa"/>
-            <w:tcBorders/>
-          </w:tcPr>
-          <w:p>
-            <w:pPr>
-              <w:pStyle w:val="Normal"/>
-              <w:snapToGrid w:val="false"/>
-              <w:spacing w:lineRule="atLeast" w:line="160"/>
-              <w:ind w:firstLineChars="50" w:left="0" w:right="0"/>
-              <w:jc w:val="both"/>
-              <w:rPr>
-                <w:rFonts w:ascii="標楷體" w:hAnsi="標楷體" w:eastAsia="標楷體" w:cs="標楷體" w:hint="eastAsia"/>
-                <w:sz w:val="14"/>
-                <w:szCs w:val="14"/>
-              </w:rPr>
-            </w:pPr>
-            <w:r>
-              <w:rPr>
-                <w:rFonts w:eastAsia="標楷體" w:cs="標楷體" w:hint="eastAsia" w:ascii="標楷體" w:hAnsi="標楷體"/>
-                <w:sz w:val="14"/>
-                <w:szCs w:val="14"/>
-              </w:rPr>
-            </w:r>
-          </w:p>
-        </w:tc>
-        <w:tc>
-          <w:tcPr>
-            <w:tcW w:w="124" w:type="dxa"/>
+            <w:tcW w:w="2158" w:type="dxa"/>
+            <w:tcBorders/>
+          </w:tcPr>
+          <w:p>
+            <w:pPr>
+              <w:pStyle w:val="Normal"/>
+              <w:snapToGrid w:val="false"/>
+              <w:spacing w:lineRule="atLeast" w:line="160"/>
+              <w:ind w:firstLineChars="50" w:left="0" w:right="0"/>
+              <w:jc w:val="both"/>
+              <w:rPr>
+                <w:rFonts w:ascii="標楷體" w:hAnsi="標楷體" w:eastAsia="標楷體" w:cs="標楷體" w:hint="eastAsia"/>
+                <w:sz w:val="14"/>
+                <w:szCs w:val="14"/>
+              </w:rPr>
+            </w:pPr>
+            <w:r>
+              <w:rPr>
+                <w:rFonts w:eastAsia="標楷體" w:cs="標楷體" w:hint="eastAsia" w:ascii="標楷體" w:hAnsi="標楷體"/>
+                <w:sz w:val="14"/>
+                <w:szCs w:val="14"/>
+              </w:rPr>
+            </w:r>
+          </w:p>
+        </w:tc>
+        <w:tc>
+          <w:tcPr>
+            <w:tcW w:w="123" w:type="dxa"/>
             <w:tcBorders/>
           </w:tcPr>
           <w:p>
@@ -2726,32 +2730,32 @@
         </w:tc>
         <w:tc>
           <w:tcPr>
-            <w:tcW w:w="78" w:type="dxa"/>
-            <w:tcBorders/>
-          </w:tcPr>
-          <w:p>
-            <w:pPr>
-              <w:pStyle w:val="Normal"/>
-              <w:snapToGrid w:val="false"/>
-              <w:ind w:left="142" w:right="142"/>
-              <w:rPr>
-                <w:rFonts w:ascii="標楷體" w:hAnsi="標楷體" w:eastAsia="標楷體" w:cs="標楷體"/>
-                <w:sz w:val="14"/>
-                <w:szCs w:val="14"/>
-              </w:rPr>
-            </w:pPr>
-            <w:r>
-              <w:rPr>
-                <w:rFonts w:eastAsia="標楷體" w:cs="標楷體" w:ascii="標楷體" w:hAnsi="標楷體"/>
-                <w:sz w:val="14"/>
-                <w:szCs w:val="14"/>
-              </w:rPr>
-            </w:r>
-          </w:p>
-        </w:tc>
-        <w:tc>
-          <w:tcPr>
-            <w:tcW w:w="2191" w:type="dxa"/>
+            <w:tcW w:w="80" w:type="dxa"/>
+            <w:tcBorders/>
+          </w:tcPr>
+          <w:p>
+            <w:pPr>
+              <w:pStyle w:val="Normal"/>
+              <w:snapToGrid w:val="false"/>
+              <w:ind w:left="142" w:right="142"/>
+              <w:rPr>
+                <w:rFonts w:ascii="標楷體" w:hAnsi="標楷體" w:eastAsia="標楷體" w:cs="標楷體"/>
+                <w:sz w:val="14"/>
+                <w:szCs w:val="14"/>
+              </w:rPr>
+            </w:pPr>
+            <w:r>
+              <w:rPr>
+                <w:rFonts w:eastAsia="標楷體" w:cs="標楷體" w:ascii="標楷體" w:hAnsi="標楷體"/>
+                <w:sz w:val="14"/>
+                <w:szCs w:val="14"/>
+              </w:rPr>
+            </w:r>
+          </w:p>
+        </w:tc>
+        <w:tc>
+          <w:tcPr>
+            <w:tcW w:w="2189" w:type="dxa"/>
             <w:tcBorders/>
           </w:tcPr>
           <w:p>
@@ -2835,34 +2839,34 @@
         </w:trPr>
         <w:tc>
           <w:tcPr>
-            <w:tcW w:w="2157" w:type="dxa"/>
-            <w:tcBorders/>
-          </w:tcPr>
-          <w:p>
-            <w:pPr>
-              <w:pStyle w:val="Normal"/>
-              <w:snapToGrid w:val="false"/>
-              <w:spacing w:lineRule="atLeast" w:line="160"/>
-              <w:ind w:firstLineChars="50" w:left="0" w:right="0"/>
-              <w:jc w:val="both"/>
-              <w:rPr>
-                <w:rFonts w:ascii="標楷體" w:hAnsi="標楷體" w:eastAsia="標楷體" w:cs="標楷體" w:hint="eastAsia"/>
-                <w:sz w:val="14"/>
-                <w:szCs w:val="14"/>
-              </w:rPr>
-            </w:pPr>
-            <w:r>
-              <w:rPr>
-                <w:rFonts w:eastAsia="標楷體" w:cs="標楷體" w:hint="eastAsia" w:ascii="標楷體" w:hAnsi="標楷體"/>
-                <w:sz w:val="14"/>
-                <w:szCs w:val="14"/>
-              </w:rPr>
-            </w:r>
-          </w:p>
-        </w:tc>
-        <w:tc>
-          <w:tcPr>
-            <w:tcW w:w="124" w:type="dxa"/>
+            <w:tcW w:w="2158" w:type="dxa"/>
+            <w:tcBorders/>
+          </w:tcPr>
+          <w:p>
+            <w:pPr>
+              <w:pStyle w:val="Normal"/>
+              <w:snapToGrid w:val="false"/>
+              <w:spacing w:lineRule="atLeast" w:line="160"/>
+              <w:ind w:firstLineChars="50" w:left="0" w:right="0"/>
+              <w:jc w:val="both"/>
+              <w:rPr>
+                <w:rFonts w:ascii="標楷體" w:hAnsi="標楷體" w:eastAsia="標楷體" w:cs="標楷體" w:hint="eastAsia"/>
+                <w:sz w:val="14"/>
+                <w:szCs w:val="14"/>
+              </w:rPr>
+            </w:pPr>
+            <w:r>
+              <w:rPr>
+                <w:rFonts w:eastAsia="標楷體" w:cs="標楷體" w:hint="eastAsia" w:ascii="標楷體" w:hAnsi="標楷體"/>
+                <w:sz w:val="14"/>
+                <w:szCs w:val="14"/>
+              </w:rPr>
+            </w:r>
+          </w:p>
+        </w:tc>
+        <w:tc>
+          <w:tcPr>
+            <w:tcW w:w="123" w:type="dxa"/>
             <w:tcBorders/>
           </w:tcPr>
           <w:p>
@@ -2966,32 +2970,32 @@
         </w:tc>
         <w:tc>
           <w:tcPr>
-            <w:tcW w:w="78" w:type="dxa"/>
-            <w:tcBorders/>
-          </w:tcPr>
-          <w:p>
-            <w:pPr>
-              <w:pStyle w:val="Normal"/>
-              <w:snapToGrid w:val="false"/>
-              <w:ind w:left="142" w:right="142"/>
-              <w:rPr>
-                <w:rFonts w:ascii="標楷體" w:hAnsi="標楷體" w:eastAsia="標楷體" w:cs="標楷體"/>
-                <w:sz w:val="14"/>
-                <w:szCs w:val="14"/>
-              </w:rPr>
-            </w:pPr>
-            <w:r>
-              <w:rPr>
-                <w:rFonts w:eastAsia="標楷體" w:cs="標楷體" w:ascii="標楷體" w:hAnsi="標楷體"/>
-                <w:sz w:val="14"/>
-                <w:szCs w:val="14"/>
-              </w:rPr>
-            </w:r>
-          </w:p>
-        </w:tc>
-        <w:tc>
-          <w:tcPr>
-            <w:tcW w:w="2191" w:type="dxa"/>
+            <w:tcW w:w="80" w:type="dxa"/>
+            <w:tcBorders/>
+          </w:tcPr>
+          <w:p>
+            <w:pPr>
+              <w:pStyle w:val="Normal"/>
+              <w:snapToGrid w:val="false"/>
+              <w:ind w:left="142" w:right="142"/>
+              <w:rPr>
+                <w:rFonts w:ascii="標楷體" w:hAnsi="標楷體" w:eastAsia="標楷體" w:cs="標楷體"/>
+                <w:sz w:val="14"/>
+                <w:szCs w:val="14"/>
+              </w:rPr>
+            </w:pPr>
+            <w:r>
+              <w:rPr>
+                <w:rFonts w:eastAsia="標楷體" w:cs="標楷體" w:ascii="標楷體" w:hAnsi="標楷體"/>
+                <w:sz w:val="14"/>
+                <w:szCs w:val="14"/>
+              </w:rPr>
+            </w:r>
+          </w:p>
+        </w:tc>
+        <w:tc>
+          <w:tcPr>
+            <w:tcW w:w="2189" w:type="dxa"/>
             <w:tcBorders/>
           </w:tcPr>
           <w:p>
@@ -3075,34 +3079,34 @@
         </w:trPr>
         <w:tc>
           <w:tcPr>
-            <w:tcW w:w="2157" w:type="dxa"/>
-            <w:tcBorders/>
-          </w:tcPr>
-          <w:p>
-            <w:pPr>
-              <w:pStyle w:val="Normal"/>
-              <w:snapToGrid w:val="false"/>
-              <w:spacing w:lineRule="atLeast" w:line="160"/>
-              <w:ind w:firstLineChars="50" w:left="0" w:right="0"/>
-              <w:jc w:val="both"/>
-              <w:rPr>
-                <w:rFonts w:ascii="標楷體" w:hAnsi="標楷體" w:eastAsia="標楷體" w:cs="標楷體" w:hint="eastAsia"/>
-                <w:sz w:val="14"/>
-                <w:szCs w:val="14"/>
-              </w:rPr>
-            </w:pPr>
-            <w:r>
-              <w:rPr>
-                <w:rFonts w:eastAsia="標楷體" w:cs="標楷體" w:hint="eastAsia" w:ascii="標楷體" w:hAnsi="標楷體"/>
-                <w:sz w:val="14"/>
-                <w:szCs w:val="14"/>
-              </w:rPr>
-            </w:r>
-          </w:p>
-        </w:tc>
-        <w:tc>
-          <w:tcPr>
-            <w:tcW w:w="124" w:type="dxa"/>
+            <w:tcW w:w="2158" w:type="dxa"/>
+            <w:tcBorders/>
+          </w:tcPr>
+          <w:p>
+            <w:pPr>
+              <w:pStyle w:val="Normal"/>
+              <w:snapToGrid w:val="false"/>
+              <w:spacing w:lineRule="atLeast" w:line="160"/>
+              <w:ind w:firstLineChars="50" w:left="0" w:right="0"/>
+              <w:jc w:val="both"/>
+              <w:rPr>
+                <w:rFonts w:ascii="標楷體" w:hAnsi="標楷體" w:eastAsia="標楷體" w:cs="標楷體" w:hint="eastAsia"/>
+                <w:sz w:val="14"/>
+                <w:szCs w:val="14"/>
+              </w:rPr>
+            </w:pPr>
+            <w:r>
+              <w:rPr>
+                <w:rFonts w:eastAsia="標楷體" w:cs="標楷體" w:hint="eastAsia" w:ascii="標楷體" w:hAnsi="標楷體"/>
+                <w:sz w:val="14"/>
+                <w:szCs w:val="14"/>
+              </w:rPr>
+            </w:r>
+          </w:p>
+        </w:tc>
+        <w:tc>
+          <w:tcPr>
+            <w:tcW w:w="123" w:type="dxa"/>
             <w:tcBorders/>
           </w:tcPr>
           <w:p>
@@ -3206,32 +3210,32 @@
         </w:tc>
         <w:tc>
           <w:tcPr>
-            <w:tcW w:w="78" w:type="dxa"/>
-            <w:tcBorders/>
-          </w:tcPr>
-          <w:p>
-            <w:pPr>
-              <w:pStyle w:val="Normal"/>
-              <w:snapToGrid w:val="false"/>
-              <w:ind w:left="142" w:right="142"/>
-              <w:rPr>
-                <w:rFonts w:ascii="標楷體" w:hAnsi="標楷體" w:eastAsia="標楷體" w:cs="標楷體"/>
-                <w:sz w:val="14"/>
-                <w:szCs w:val="14"/>
-              </w:rPr>
-            </w:pPr>
-            <w:r>
-              <w:rPr>
-                <w:rFonts w:eastAsia="標楷體" w:cs="標楷體" w:ascii="標楷體" w:hAnsi="標楷體"/>
-                <w:sz w:val="14"/>
-                <w:szCs w:val="14"/>
-              </w:rPr>
-            </w:r>
-          </w:p>
-        </w:tc>
-        <w:tc>
-          <w:tcPr>
-            <w:tcW w:w="2191" w:type="dxa"/>
+            <w:tcW w:w="80" w:type="dxa"/>
+            <w:tcBorders/>
+          </w:tcPr>
+          <w:p>
+            <w:pPr>
+              <w:pStyle w:val="Normal"/>
+              <w:snapToGrid w:val="false"/>
+              <w:ind w:left="142" w:right="142"/>
+              <w:rPr>
+                <w:rFonts w:ascii="標楷體" w:hAnsi="標楷體" w:eastAsia="標楷體" w:cs="標楷體"/>
+                <w:sz w:val="14"/>
+                <w:szCs w:val="14"/>
+              </w:rPr>
+            </w:pPr>
+            <w:r>
+              <w:rPr>
+                <w:rFonts w:eastAsia="標楷體" w:cs="標楷體" w:ascii="標楷體" w:hAnsi="標楷體"/>
+                <w:sz w:val="14"/>
+                <w:szCs w:val="14"/>
+              </w:rPr>
+            </w:r>
+          </w:p>
+        </w:tc>
+        <w:tc>
+          <w:tcPr>
+            <w:tcW w:w="2189" w:type="dxa"/>
             <w:tcBorders/>
           </w:tcPr>
           <w:p>

</xml_diff>